<commit_message>
flow section done in front-end
</commit_message>
<xml_diff>
--- a/Alpha Factory - Initial Design Report.docx
+++ b/Alpha Factory - Initial Design Report.docx
@@ -1,6 +1,6 @@
 
 <file path=word/document.xml><?xml version="1.0" encoding="utf-8"?>
-<w:document xmlns:wpc="http://schemas.microsoft.com/office/word/2010/wordprocessingCanvas" xmlns:cx="http://schemas.microsoft.com/office/drawing/2014/chartex" xmlns:cx1="http://schemas.microsoft.com/office/drawing/2015/9/8/chartex" xmlns:cx2="http://schemas.microsoft.com/office/drawing/2015/10/21/chartex" xmlns:cx3="http://schemas.microsoft.com/office/drawing/2016/5/9/chartex" xmlns:cx4="http://schemas.microsoft.com/office/drawing/2016/5/10/chartex" xmlns:cx5="http://schemas.microsoft.com/office/drawing/2016/5/11/chartex" xmlns:cx6="http://schemas.microsoft.com/office/drawing/2016/5/12/chartex" xmlns:cx7="http://schemas.microsoft.com/office/drawing/2016/5/13/chartex" xmlns:cx8="http://schemas.microsoft.com/office/drawing/2016/5/14/chartex" xmlns:mc="http://schemas.openxmlformats.org/markup-compatibility/2006" xmlns:aink="http://schemas.microsoft.com/office/drawing/2016/ink" xmlns:am3d="http://schemas.microsoft.com/office/drawing/2017/model3d" xmlns:o="urn:schemas-microsoft-com:office:office" xmlns:r="http://schemas.openxmlformats.org/officeDocument/2006/relationships" xmlns:m="http://schemas.openxmlformats.org/officeDocument/2006/math" xmlns:v="urn:schemas-microsoft-com:vml" xmlns:wp14="http://schemas.microsoft.com/office/word/2010/wordprocessingDrawing" xmlns:wp="http://schemas.openxmlformats.org/drawingml/2006/wordprocessingDrawing" xmlns:w10="urn:schemas-microsoft-com:office:word" xmlns:w="http://schemas.openxmlformats.org/wordprocessingml/2006/main" xmlns:w14="http://schemas.microsoft.com/office/word/2010/wordml" xmlns:w15="http://schemas.microsoft.com/office/word/2012/wordml" xmlns:w16cid="http://schemas.microsoft.com/office/word/2016/wordml/cid" xmlns:w16se="http://schemas.microsoft.com/office/word/2015/wordml/symex" xmlns:wpg="http://schemas.microsoft.com/office/word/2010/wordprocessingGroup" xmlns:wpi="http://schemas.microsoft.com/office/word/2010/wordprocessingInk" xmlns:wne="http://schemas.microsoft.com/office/word/2006/wordml" xmlns:wps="http://schemas.microsoft.com/office/word/2010/wordprocessingShape" mc:Ignorable="w14 w15 w16se w16cid wp14">
+<w:document xmlns:wpc="http://schemas.microsoft.com/office/word/2010/wordprocessingCanvas" xmlns:mo="http://schemas.microsoft.com/office/mac/office/2008/main" xmlns:mc="http://schemas.openxmlformats.org/markup-compatibility/2006" xmlns:mv="urn:schemas-microsoft-com:mac:vml" xmlns:o="urn:schemas-microsoft-com:office:office" xmlns:r="http://schemas.openxmlformats.org/officeDocument/2006/relationships" xmlns:m="http://schemas.openxmlformats.org/officeDocument/2006/math" xmlns:v="urn:schemas-microsoft-com:vml" xmlns:wp14="http://schemas.microsoft.com/office/word/2010/wordprocessingDrawing" xmlns:wp="http://schemas.openxmlformats.org/drawingml/2006/wordprocessingDrawing" xmlns:w10="urn:schemas-microsoft-com:office:word" xmlns:w="http://schemas.openxmlformats.org/wordprocessingml/2006/main" xmlns:w14="http://schemas.microsoft.com/office/word/2010/wordml" xmlns:w15="http://schemas.microsoft.com/office/word/2012/wordml" xmlns:wpg="http://schemas.microsoft.com/office/word/2010/wordprocessingGroup" xmlns:wpi="http://schemas.microsoft.com/office/word/2010/wordprocessingInk" xmlns:wne="http://schemas.microsoft.com/office/word/2006/wordml" xmlns:wps="http://schemas.microsoft.com/office/word/2010/wordprocessingShape" mc:Ignorable="w14 w15 wp14">
   <w:body>
     <w:p>
       <w:pPr>
@@ -29,6 +29,7 @@
         <w:rPr>
           <w:noProof/>
           <w:sz w:val="22"/>
+          <w:lang w:val="en-US"/>
         </w:rPr>
         <w:drawing>
           <wp:inline distT="0" distB="0" distL="0" distR="0" wp14:anchorId="763885BC" wp14:editId="0722C1B4">
@@ -3775,15 +3776,7 @@
         <w:rPr>
           <w:sz w:val="22"/>
         </w:rPr>
-        <w:t>Save for retirement – you may be wo</w:t>
-      </w:r>
-      <w:bookmarkStart w:id="1" w:name="_GoBack"/>
-      <w:bookmarkEnd w:id="1"/>
-      <w:r>
-        <w:rPr>
-          <w:sz w:val="22"/>
-        </w:rPr>
-        <w:t>rking now, but we all know you cannot work forever. Saving money for retirement, and better yet, investing your retirement savings will allow you to live off these funds after you stop working</w:t>
+        <w:t>Save for retirement – you may be working now, but we all know you cannot work forever. Saving money for retirement, and better yet, investing your retirement savings will allow you to live off these funds after you stop working</w:t>
       </w:r>
     </w:p>
     <w:p>
@@ -3882,7 +3875,7 @@
           <w:sz w:val="36"/>
         </w:rPr>
       </w:pPr>
-      <w:bookmarkStart w:id="2" w:name="_Toc526433971"/>
+      <w:bookmarkStart w:id="1" w:name="_Toc526433971"/>
       <w:r>
         <w:rPr>
           <w:sz w:val="36"/>
@@ -3890,7 +3883,7 @@
         <w:lastRenderedPageBreak/>
         <w:t>Project Scope</w:t>
       </w:r>
-      <w:bookmarkEnd w:id="2"/>
+      <w:bookmarkEnd w:id="1"/>
     </w:p>
     <w:p>
       <w:pPr>
@@ -4097,14 +4090,14 @@
           <w:sz w:val="36"/>
         </w:rPr>
       </w:pPr>
-      <w:bookmarkStart w:id="3" w:name="_Toc526433972"/>
+      <w:bookmarkStart w:id="2" w:name="_Toc526433972"/>
       <w:r>
         <w:rPr>
           <w:sz w:val="36"/>
         </w:rPr>
         <w:t>Survey of Existing Solutions</w:t>
       </w:r>
-      <w:bookmarkEnd w:id="3"/>
+      <w:bookmarkEnd w:id="2"/>
     </w:p>
     <w:p>
       <w:pPr>
@@ -4255,21 +4248,7 @@
         <w:rPr>
           <w:sz w:val="22"/>
         </w:rPr>
-        <w:t xml:space="preserve">available for the ultra-wealthy and financially literate. With a growing selection of robo-advisors with seemingly new firms entering the market </w:t>
-      </w:r>
-      <w:proofErr w:type="gramStart"/>
-      <w:r>
-        <w:rPr>
-          <w:sz w:val="22"/>
-        </w:rPr>
-        <w:t>on a daily basis</w:t>
-      </w:r>
-      <w:proofErr w:type="gramEnd"/>
-      <w:r>
-        <w:rPr>
-          <w:sz w:val="22"/>
-        </w:rPr>
-        <w:t xml:space="preserve"> and veteran robo-advisors (like those already mentioned) expanding their offerings at a rapid pace, it has become increasingly difficult to pick the best robo-advisor. </w:t>
+        <w:t xml:space="preserve">available for the ultra-wealthy and financially literate. With a growing selection of robo-advisors with seemingly new firms entering the market on a daily basis and veteran robo-advisors (like those already mentioned) expanding their offerings at a rapid pace, it has become increasingly difficult to pick the best robo-advisor. </w:t>
       </w:r>
     </w:p>
     <w:p>
@@ -4279,20 +4258,12 @@
           <w:sz w:val="22"/>
         </w:rPr>
       </w:pPr>
-      <w:proofErr w:type="gramStart"/>
       <w:r>
         <w:rPr>
           <w:sz w:val="22"/>
         </w:rPr>
         <w:lastRenderedPageBreak/>
-        <w:t>In reality, with</w:t>
-      </w:r>
-      <w:proofErr w:type="gramEnd"/>
-      <w:r>
-        <w:rPr>
-          <w:sz w:val="22"/>
-        </w:rPr>
-        <w:t xml:space="preserve"> varying investment goals and preferences the best robo-advisor is a subjective matter highly dependent on the respective financial goals of each individual investor. However, after a comprehensive survey of the top 5 rated robo-advisors in </w:t>
+        <w:t xml:space="preserve">In reality, with varying investment goals and preferences the best robo-advisor is a subjective matter highly dependent on the respective financial goals of each individual investor. However, after a comprehensive survey of the top 5 rated robo-advisors in </w:t>
       </w:r>
       <w:r>
         <w:rPr>
@@ -4511,11 +4482,11 @@
       <w:pPr>
         <w:pStyle w:val="Heading2"/>
       </w:pPr>
-      <w:bookmarkStart w:id="4" w:name="_Toc526433973"/>
+      <w:bookmarkStart w:id="3" w:name="_Toc526433973"/>
       <w:r>
         <w:t>Survey of Existing Solutions – Deeper Dive</w:t>
       </w:r>
-      <w:bookmarkEnd w:id="4"/>
+      <w:bookmarkEnd w:id="3"/>
     </w:p>
     <w:p>
       <w:pPr>
@@ -5160,14 +5131,7 @@
         <w:rPr>
           <w:sz w:val="22"/>
         </w:rPr>
-        <w:t xml:space="preserve">Furthermore, all five of the robo-advisors considered offer customized portfolios matched based on </w:t>
-      </w:r>
-      <w:proofErr w:type="gramStart"/>
-      <w:r>
-        <w:rPr>
-          <w:sz w:val="22"/>
-        </w:rPr>
-        <w:t xml:space="preserve">each </w:t>
+        <w:t xml:space="preserve">Furthermore, all five of the robo-advisors considered offer customized portfolios matched based on each </w:t>
       </w:r>
       <w:r>
         <w:rPr>
@@ -5175,7 +5139,6 @@
         </w:rPr>
         <w:t>individual’s</w:t>
       </w:r>
-      <w:proofErr w:type="gramEnd"/>
       <w:r>
         <w:rPr>
           <w:sz w:val="22"/>
@@ -5221,51 +5184,51 @@
       <w:pPr>
         <w:pStyle w:val="Heading1"/>
       </w:pPr>
-      <w:bookmarkStart w:id="5" w:name="_Toc526433974"/>
+      <w:bookmarkStart w:id="4" w:name="_Toc526433974"/>
       <w:r>
         <w:t>Project Framework</w:t>
       </w:r>
+      <w:bookmarkEnd w:id="4"/>
+    </w:p>
+    <w:p>
+      <w:pPr>
+        <w:jc w:val="both"/>
+        <w:rPr>
+          <w:sz w:val="22"/>
+        </w:rPr>
+      </w:pPr>
+    </w:p>
+    <w:p>
+      <w:pPr>
+        <w:jc w:val="both"/>
+        <w:rPr>
+          <w:sz w:val="22"/>
+        </w:rPr>
+      </w:pPr>
+      <w:r>
+        <w:rPr>
+          <w:sz w:val="22"/>
+        </w:rPr>
+        <w:t>To aid with making the appropriate design decisions, Alpha Factory has completed a deep exploration of their project framework. Being conscious of their stakeholders’ desires, objectives and constraints enabled them to ensure the best robo-advisor was created.</w:t>
+      </w:r>
+    </w:p>
+    <w:p>
+      <w:pPr>
+        <w:jc w:val="both"/>
+        <w:rPr>
+          <w:sz w:val="22"/>
+        </w:rPr>
+      </w:pPr>
+    </w:p>
+    <w:p>
+      <w:pPr>
+        <w:pStyle w:val="Heading2"/>
+      </w:pPr>
+      <w:bookmarkStart w:id="5" w:name="_Toc526433975"/>
+      <w:r>
+        <w:t>Stakeholder Analysis</w:t>
+      </w:r>
       <w:bookmarkEnd w:id="5"/>
-    </w:p>
-    <w:p>
-      <w:pPr>
-        <w:jc w:val="both"/>
-        <w:rPr>
-          <w:sz w:val="22"/>
-        </w:rPr>
-      </w:pPr>
-    </w:p>
-    <w:p>
-      <w:pPr>
-        <w:jc w:val="both"/>
-        <w:rPr>
-          <w:sz w:val="22"/>
-        </w:rPr>
-      </w:pPr>
-      <w:r>
-        <w:rPr>
-          <w:sz w:val="22"/>
-        </w:rPr>
-        <w:t>To aid with making the appropriate design decisions, Alpha Factory has completed a deep exploration of their project framework. Being conscious of their stakeholders’ desires, objectives and constraints enabled them to ensure the best robo-advisor was created.</w:t>
-      </w:r>
-    </w:p>
-    <w:p>
-      <w:pPr>
-        <w:jc w:val="both"/>
-        <w:rPr>
-          <w:sz w:val="22"/>
-        </w:rPr>
-      </w:pPr>
-    </w:p>
-    <w:p>
-      <w:pPr>
-        <w:pStyle w:val="Heading2"/>
-      </w:pPr>
-      <w:bookmarkStart w:id="6" w:name="_Toc526433975"/>
-      <w:r>
-        <w:t>Stakeholder Analysis</w:t>
-      </w:r>
-      <w:bookmarkEnd w:id="6"/>
     </w:p>
     <w:p>
       <w:pPr>
@@ -5316,11 +5279,11 @@
       <w:pPr>
         <w:pStyle w:val="Heading3"/>
       </w:pPr>
-      <w:bookmarkStart w:id="7" w:name="_Toc526433976"/>
+      <w:bookmarkStart w:id="6" w:name="_Toc526433976"/>
       <w:r>
         <w:t>Step 1: Identify all Stakeholders</w:t>
       </w:r>
-      <w:bookmarkEnd w:id="7"/>
+      <w:bookmarkEnd w:id="6"/>
     </w:p>
     <w:p>
       <w:pPr>
@@ -5776,11 +5739,11 @@
       <w:pPr>
         <w:pStyle w:val="Heading3"/>
       </w:pPr>
-      <w:bookmarkStart w:id="8" w:name="_Toc526433977"/>
+      <w:bookmarkStart w:id="7" w:name="_Toc526433977"/>
       <w:r>
         <w:t>Step 2: Prioritize Stakeholders</w:t>
       </w:r>
-      <w:bookmarkEnd w:id="8"/>
+      <w:bookmarkEnd w:id="7"/>
     </w:p>
     <w:p>
       <w:pPr>
@@ -6238,11 +6201,11 @@
       <w:pPr>
         <w:pStyle w:val="Heading3"/>
       </w:pPr>
-      <w:bookmarkStart w:id="9" w:name="_Toc526433978"/>
+      <w:bookmarkStart w:id="8" w:name="_Toc526433978"/>
       <w:r>
         <w:t>Step 3: Understand your Stakeholders</w:t>
       </w:r>
-      <w:bookmarkEnd w:id="9"/>
+      <w:bookmarkEnd w:id="8"/>
     </w:p>
     <w:p>
       <w:pPr>
@@ -6882,10 +6845,88 @@
       <w:pPr>
         <w:pStyle w:val="Heading2"/>
       </w:pPr>
-      <w:bookmarkStart w:id="10" w:name="_Toc526433979"/>
+      <w:bookmarkStart w:id="9" w:name="_Toc526433979"/>
       <w:r>
         <w:t>Functions</w:t>
       </w:r>
+      <w:bookmarkEnd w:id="9"/>
+    </w:p>
+    <w:p>
+      <w:pPr>
+        <w:jc w:val="both"/>
+        <w:rPr>
+          <w:sz w:val="22"/>
+        </w:rPr>
+      </w:pPr>
+    </w:p>
+    <w:p>
+      <w:pPr>
+        <w:jc w:val="both"/>
+        <w:rPr>
+          <w:sz w:val="22"/>
+        </w:rPr>
+      </w:pPr>
+      <w:r>
+        <w:rPr>
+          <w:sz w:val="22"/>
+        </w:rPr>
+        <w:t xml:space="preserve">To meet the goals of all our stakeholder Alpha Factory was developed to have several key functions. First, we wanted to ensure that we had an easy user-friendly interface that offered the support and explained the essential investment strategies we used in an easy to understand way. Second, we wanted to ensure that clients/customers were able to effortlessly provide inputs and feedback at any time – we understand that financial goals change overtime and we wanted to ensure that users can repeat our questionnaires and/or change their views at any time. Ultimately, this ensures that their portfolio is always right for their specific needs. Finally, and most importantly, we wanted to use all the user-inputs and responses to the questionnaires to create customized portfolios just as unique as our customers. </w:t>
+      </w:r>
+      <w:r>
+        <w:rPr>
+          <w:sz w:val="22"/>
+        </w:rPr>
+        <w:t>Specifically, given the return goals of our clients, over a specific time horizon, Alpha Factory generates a portfolio that has a projected return greater than our equal to that amount while minimizing the risk and most importantly keeping it within our customers’ risk-tolerance levels.</w:t>
+      </w:r>
+    </w:p>
+    <w:p>
+      <w:pPr>
+        <w:jc w:val="both"/>
+        <w:rPr>
+          <w:sz w:val="22"/>
+        </w:rPr>
+      </w:pPr>
+      <w:r>
+        <w:rPr>
+          <w:sz w:val="22"/>
+        </w:rPr>
+        <w:t xml:space="preserve">Beyond simply creating the portfolio we wanted to </w:t>
+      </w:r>
+      <w:r>
+        <w:rPr>
+          <w:sz w:val="22"/>
+        </w:rPr>
+        <w:t>provide</w:t>
+      </w:r>
+      <w:r>
+        <w:rPr>
+          <w:sz w:val="22"/>
+        </w:rPr>
+        <w:t xml:space="preserve"> our clients with the analysis of the risk and return profile of their portfolio (and any others they might want to input) over various horizons by backtesting over real data. </w:t>
+      </w:r>
+      <w:r>
+        <w:rPr>
+          <w:sz w:val="22"/>
+        </w:rPr>
+        <w:t xml:space="preserve">Moreover, we provided portfolio analysis by computing and displaying various portfolio performance metrics such as alpha and Sharpe-Ratio and given any portfolio we can find a portfolio that dominates the one provided considering a specific performance measure. </w:t>
+      </w:r>
+    </w:p>
+    <w:p>
+      <w:pPr>
+        <w:jc w:val="both"/>
+        <w:rPr>
+          <w:sz w:val="22"/>
+        </w:rPr>
+      </w:pPr>
+    </w:p>
+    <w:p>
+      <w:pPr>
+        <w:pStyle w:val="Heading2"/>
+      </w:pPr>
+      <w:bookmarkStart w:id="10" w:name="_Toc526433980"/>
+      <w:r>
+        <w:t>Objectives and Constraints</w:t>
+      </w:r>
       <w:bookmarkEnd w:id="10"/>
     </w:p>
     <w:p>
@@ -6907,13 +6948,13 @@
         <w:rPr>
           <w:sz w:val="22"/>
         </w:rPr>
-        <w:t xml:space="preserve">To meet the goals of all our stakeholder Alpha Factory was developed to have several key functions. First, we wanted to ensure that we had an easy user-friendly interface that offered the support and explained the essential investment strategies we used in an easy to understand way. Second, we wanted to ensure that clients/customers were able to effortlessly provide inputs and feedback at any time – we understand that financial goals change overtime and we wanted to ensure that users can repeat our questionnaires and/or change their views at any time. Ultimately, this ensures that their portfolio is always right for their specific needs. Finally, and most importantly, we wanted to use all the user-inputs and responses to the questionnaires to create customized portfolios just as unique as our customers. </w:t>
-      </w:r>
-      <w:r>
-        <w:rPr>
-          <w:sz w:val="22"/>
-        </w:rPr>
-        <w:t>Specifically, given the return goals of our clients, over a specific time horizon, Alpha Factory generates a portfolio that has a projected return greater than our equal to that amount while minimizing the risk and most importantly keeping it within our customers’ risk-tolerance levels.</w:t>
+        <w:t xml:space="preserve">Having identified the goals of the key stakeholders the objectives and constraints were easily identified. </w:t>
+      </w:r>
+      <w:r>
+        <w:rPr>
+          <w:sz w:val="22"/>
+        </w:rPr>
+        <w:t>We have provided a further discussion on each objective and constraint below.</w:t>
       </w:r>
     </w:p>
     <w:p>
@@ -6923,94 +6964,16 @@
           <w:sz w:val="22"/>
         </w:rPr>
       </w:pPr>
-      <w:r>
-        <w:rPr>
-          <w:sz w:val="22"/>
-        </w:rPr>
-        <w:t xml:space="preserve">Beyond simply creating the portfolio we wanted to </w:t>
-      </w:r>
-      <w:r>
-        <w:rPr>
-          <w:sz w:val="22"/>
-        </w:rPr>
-        <w:t>provide</w:t>
-      </w:r>
-      <w:r>
-        <w:rPr>
-          <w:sz w:val="22"/>
-        </w:rPr>
-        <w:t xml:space="preserve"> our clients with the analysis of the risk and return profile of their portfolio (and any others they might want to input) over various horizons by backtesting over real data. </w:t>
-      </w:r>
-      <w:r>
-        <w:rPr>
-          <w:sz w:val="22"/>
-        </w:rPr>
-        <w:t xml:space="preserve">Moreover, we provided portfolio analysis by computing and displaying various portfolio performance metrics such as alpha and Sharpe-Ratio and given any portfolio we can find a portfolio that dominates the one provided considering a specific performance measure. </w:t>
-      </w:r>
-    </w:p>
-    <w:p>
-      <w:pPr>
-        <w:jc w:val="both"/>
-        <w:rPr>
-          <w:sz w:val="22"/>
-        </w:rPr>
-      </w:pPr>
-    </w:p>
-    <w:p>
-      <w:pPr>
-        <w:pStyle w:val="Heading2"/>
-      </w:pPr>
-      <w:bookmarkStart w:id="11" w:name="_Toc526433980"/>
-      <w:r>
-        <w:t>Objectives and Constraints</w:t>
+    </w:p>
+    <w:p>
+      <w:pPr>
+        <w:pStyle w:val="Heading3"/>
+      </w:pPr>
+      <w:bookmarkStart w:id="11" w:name="_Toc526433981"/>
+      <w:r>
+        <w:t>Objectives</w:t>
       </w:r>
       <w:bookmarkEnd w:id="11"/>
-    </w:p>
-    <w:p>
-      <w:pPr>
-        <w:jc w:val="both"/>
-        <w:rPr>
-          <w:sz w:val="22"/>
-        </w:rPr>
-      </w:pPr>
-    </w:p>
-    <w:p>
-      <w:pPr>
-        <w:jc w:val="both"/>
-        <w:rPr>
-          <w:sz w:val="22"/>
-        </w:rPr>
-      </w:pPr>
-      <w:r>
-        <w:rPr>
-          <w:sz w:val="22"/>
-        </w:rPr>
-        <w:t xml:space="preserve">Having identified the goals of the key stakeholders the objectives and constraints were easily identified. </w:t>
-      </w:r>
-      <w:r>
-        <w:rPr>
-          <w:sz w:val="22"/>
-        </w:rPr>
-        <w:t>We have provided a further discussion on each objective and constraint below.</w:t>
-      </w:r>
-    </w:p>
-    <w:p>
-      <w:pPr>
-        <w:jc w:val="both"/>
-        <w:rPr>
-          <w:sz w:val="22"/>
-        </w:rPr>
-      </w:pPr>
-    </w:p>
-    <w:p>
-      <w:pPr>
-        <w:pStyle w:val="Heading3"/>
-      </w:pPr>
-      <w:bookmarkStart w:id="12" w:name="_Toc526433981"/>
-      <w:r>
-        <w:t>Objectives</w:t>
-      </w:r>
-      <w:bookmarkEnd w:id="12"/>
     </w:p>
     <w:p>
       <w:pPr>
@@ -7088,11 +7051,11 @@
       <w:pPr>
         <w:pStyle w:val="Heading3"/>
       </w:pPr>
-      <w:bookmarkStart w:id="13" w:name="_Toc526433982"/>
+      <w:bookmarkStart w:id="12" w:name="_Toc526433982"/>
       <w:r>
         <w:t>Constraints</w:t>
       </w:r>
-      <w:bookmarkEnd w:id="13"/>
+      <w:bookmarkEnd w:id="12"/>
       <w:r>
         <w:t xml:space="preserve"> </w:t>
       </w:r>
@@ -7256,11 +7219,11 @@
       <w:pPr>
         <w:pStyle w:val="Heading1"/>
       </w:pPr>
-      <w:bookmarkStart w:id="14" w:name="_Toc526433983"/>
+      <w:bookmarkStart w:id="13" w:name="_Toc526433983"/>
       <w:r>
         <w:t>Design Decisions</w:t>
       </w:r>
-      <w:bookmarkEnd w:id="14"/>
+      <w:bookmarkEnd w:id="13"/>
     </w:p>
     <w:p>
       <w:pPr>
@@ -7274,11 +7237,48 @@
       <w:pPr>
         <w:pStyle w:val="Heading2"/>
       </w:pPr>
-      <w:bookmarkStart w:id="15" w:name="_Toc526433984"/>
+      <w:bookmarkStart w:id="14" w:name="_Toc526433984"/>
       <w:r>
         <w:lastRenderedPageBreak/>
         <w:t>Business Logic</w:t>
       </w:r>
+      <w:bookmarkEnd w:id="14"/>
+    </w:p>
+    <w:p>
+      <w:pPr>
+        <w:rPr>
+          <w:sz w:val="22"/>
+        </w:rPr>
+      </w:pPr>
+    </w:p>
+    <w:p>
+      <w:pPr>
+        <w:rPr>
+          <w:sz w:val="22"/>
+        </w:rPr>
+      </w:pPr>
+      <w:r>
+        <w:rPr>
+          <w:sz w:val="22"/>
+        </w:rPr>
+        <w:t>Demonstrate thorough understanding of the models/methodologies through literature review</w:t>
+      </w:r>
+    </w:p>
+    <w:p>
+      <w:pPr>
+        <w:rPr>
+          <w:sz w:val="22"/>
+        </w:rPr>
+      </w:pPr>
+    </w:p>
+    <w:p>
+      <w:pPr>
+        <w:pStyle w:val="Heading3"/>
+      </w:pPr>
+      <w:bookmarkStart w:id="15" w:name="_Toc526433985"/>
+      <w:r>
+        <w:t>Asset Universe Selection</w:t>
+      </w:r>
       <w:bookmarkEnd w:id="15"/>
     </w:p>
     <w:p>
@@ -7294,27 +7294,14 @@
           <w:sz w:val="22"/>
         </w:rPr>
       </w:pPr>
-      <w:r>
-        <w:rPr>
-          <w:sz w:val="22"/>
-        </w:rPr>
-        <w:t>Demonstrate thorough understanding of the models/methodologies through literature review</w:t>
-      </w:r>
-    </w:p>
-    <w:p>
-      <w:pPr>
-        <w:rPr>
-          <w:sz w:val="22"/>
-        </w:rPr>
-      </w:pPr>
     </w:p>
     <w:p>
       <w:pPr>
         <w:pStyle w:val="Heading3"/>
       </w:pPr>
-      <w:bookmarkStart w:id="16" w:name="_Toc526433985"/>
-      <w:r>
-        <w:t>Asset Universe Selection</w:t>
+      <w:bookmarkStart w:id="16" w:name="_Toc526433986"/>
+      <w:r>
+        <w:t>Source of Financial Data</w:t>
       </w:r>
       <w:bookmarkEnd w:id="16"/>
     </w:p>
@@ -7336,9 +7323,9 @@
       <w:pPr>
         <w:pStyle w:val="Heading3"/>
       </w:pPr>
-      <w:bookmarkStart w:id="17" w:name="_Toc526433986"/>
-      <w:r>
-        <w:t>Source of Financial Data</w:t>
+      <w:bookmarkStart w:id="17" w:name="_Toc526433987"/>
+      <w:r>
+        <w:t>Portfolio Generation Strategy</w:t>
       </w:r>
       <w:bookmarkEnd w:id="17"/>
     </w:p>
@@ -7360,9 +7347,9 @@
       <w:pPr>
         <w:pStyle w:val="Heading3"/>
       </w:pPr>
-      <w:bookmarkStart w:id="18" w:name="_Toc526433987"/>
-      <w:r>
-        <w:t>Portfolio Generation Strategy</w:t>
+      <w:bookmarkStart w:id="18" w:name="_Toc526433988"/>
+      <w:r>
+        <w:t>Parameter Estimation</w:t>
       </w:r>
       <w:bookmarkEnd w:id="18"/>
     </w:p>
@@ -7384,9 +7371,9 @@
       <w:pPr>
         <w:pStyle w:val="Heading3"/>
       </w:pPr>
-      <w:bookmarkStart w:id="19" w:name="_Toc526433988"/>
-      <w:r>
-        <w:t>Parameter Estimation</w:t>
+      <w:bookmarkStart w:id="19" w:name="_Toc526433989"/>
+      <w:r>
+        <w:t>Considerations for Robustness</w:t>
       </w:r>
       <w:bookmarkEnd w:id="19"/>
     </w:p>
@@ -7408,9 +7395,9 @@
       <w:pPr>
         <w:pStyle w:val="Heading3"/>
       </w:pPr>
-      <w:bookmarkStart w:id="20" w:name="_Toc526433989"/>
-      <w:r>
-        <w:t>Considerations for Robustness</w:t>
+      <w:bookmarkStart w:id="20" w:name="_Toc526433990"/>
+      <w:r>
+        <w:t>Portfolio Validation and Analytics</w:t>
       </w:r>
       <w:bookmarkEnd w:id="20"/>
     </w:p>
@@ -7430,20 +7417,778 @@
     </w:p>
     <w:p>
       <w:pPr>
+        <w:pStyle w:val="Heading2"/>
+      </w:pPr>
+      <w:bookmarkStart w:id="21" w:name="_Toc526433991"/>
+      <w:r>
+        <w:t>Front-End</w:t>
+      </w:r>
+      <w:bookmarkEnd w:id="21"/>
+    </w:p>
+    <w:p>
+      <w:pPr>
+        <w:rPr>
+          <w:sz w:val="22"/>
+        </w:rPr>
+      </w:pPr>
+    </w:p>
+    <w:p>
+      <w:pPr>
+        <w:rPr>
+          <w:sz w:val="22"/>
+        </w:rPr>
+      </w:pPr>
+    </w:p>
+    <w:p>
+      <w:pPr>
         <w:pStyle w:val="Heading3"/>
       </w:pPr>
-      <w:bookmarkStart w:id="21" w:name="_Toc526433990"/>
-      <w:r>
-        <w:t>Portfolio Validation and Analytics</w:t>
-      </w:r>
-      <w:bookmarkEnd w:id="21"/>
-    </w:p>
-    <w:p>
-      <w:pPr>
-        <w:rPr>
-          <w:sz w:val="22"/>
-        </w:rPr>
-      </w:pPr>
+      <w:bookmarkStart w:id="22" w:name="_Toc526433992"/>
+      <w:r>
+        <w:t>User Interface</w:t>
+      </w:r>
+      <w:bookmarkEnd w:id="22"/>
+    </w:p>
+    <w:p>
+      <w:pPr>
+        <w:rPr>
+          <w:sz w:val="22"/>
+        </w:rPr>
+      </w:pPr>
+    </w:p>
+    <w:p>
+      <w:pPr>
+        <w:rPr>
+          <w:sz w:val="22"/>
+        </w:rPr>
+      </w:pPr>
+      <w:r>
+        <w:rPr>
+          <w:sz w:val="22"/>
+        </w:rPr>
+        <w:t xml:space="preserve">The user interface will be primarily designed with simplicity and user friendliness in mind. With that being said, the design decisions will reflect these values as will the flows of the wire frames. The figure below will demonstrate how a user will traverse through the website. </w:t>
+      </w:r>
+    </w:p>
+    <w:p>
+      <w:pPr>
+        <w:rPr>
+          <w:sz w:val="22"/>
+        </w:rPr>
+      </w:pPr>
+      <w:r>
+        <w:rPr>
+          <w:noProof/>
+          <w:sz w:val="22"/>
+          <w:lang w:val="en-US"/>
+        </w:rPr>
+        <w:lastRenderedPageBreak/>
+        <w:drawing>
+          <wp:inline distT="0" distB="0" distL="0" distR="0" wp14:anchorId="1A75E55D" wp14:editId="4479AC7B">
+            <wp:extent cx="5943600" cy="3939540"/>
+            <wp:effectExtent l="0" t="0" r="0" b="0"/>
+            <wp:docPr id="4" name="Picture 4"/>
+            <wp:cNvGraphicFramePr>
+              <a:graphicFrameLocks xmlns:a="http://schemas.openxmlformats.org/drawingml/2006/main" noChangeAspect="1"/>
+            </wp:cNvGraphicFramePr>
+            <a:graphic xmlns:a="http://schemas.openxmlformats.org/drawingml/2006/main">
+              <a:graphicData uri="http://schemas.openxmlformats.org/drawingml/2006/picture">
+                <pic:pic xmlns:pic="http://schemas.openxmlformats.org/drawingml/2006/picture">
+                  <pic:nvPicPr>
+                    <pic:cNvPr id="4" name="Alpha Factory Flow (1).jpg"/>
+                    <pic:cNvPicPr/>
+                  </pic:nvPicPr>
+                  <pic:blipFill>
+                    <a:blip r:embed="rId9" cstate="print">
+                      <a:extLst>
+                        <a:ext uri="{28A0092B-C50C-407E-A947-70E740481C1C}">
+                          <a14:useLocalDpi xmlns:a14="http://schemas.microsoft.com/office/drawing/2010/main" val="0"/>
+                        </a:ext>
+                      </a:extLst>
+                    </a:blip>
+                    <a:stretch>
+                      <a:fillRect/>
+                    </a:stretch>
+                  </pic:blipFill>
+                  <pic:spPr>
+                    <a:xfrm>
+                      <a:off x="0" y="0"/>
+                      <a:ext cx="5943600" cy="3939540"/>
+                    </a:xfrm>
+                    <a:prstGeom prst="rect">
+                      <a:avLst/>
+                    </a:prstGeom>
+                  </pic:spPr>
+                </pic:pic>
+              </a:graphicData>
+            </a:graphic>
+          </wp:inline>
+        </w:drawing>
+      </w:r>
+    </w:p>
+    <w:p>
+      <w:pPr>
+        <w:rPr>
+          <w:sz w:val="22"/>
+        </w:rPr>
+      </w:pPr>
+      <w:r>
+        <w:rPr>
+          <w:sz w:val="22"/>
+        </w:rPr>
+        <w:t xml:space="preserve">The user flow is a generic </w:t>
+      </w:r>
+      <w:r>
+        <w:rPr>
+          <w:sz w:val="22"/>
+        </w:rPr>
+        <w:t>user-friendly interface for the average and unexperienced individual. The user will access the website through the hosted URL of choice and arrive at the landing page. Upon arrival at the landing page</w:t>
+      </w:r>
+      <w:r>
+        <w:rPr>
+          <w:sz w:val="22"/>
+        </w:rPr>
+        <w:t xml:space="preserve"> (About Us)</w:t>
+      </w:r>
+      <w:r>
+        <w:rPr>
+          <w:sz w:val="22"/>
+        </w:rPr>
+        <w:t xml:space="preserve">, the user will be shown information about the site and our </w:t>
+      </w:r>
+      <w:r>
+        <w:rPr>
+          <w:sz w:val="22"/>
+        </w:rPr>
+        <w:t>functionality</w:t>
+      </w:r>
+      <w:r>
+        <w:rPr>
+          <w:sz w:val="22"/>
+        </w:rPr>
+        <w:t xml:space="preserve"> as well as be given the option to sign in, join us, or contact us.</w:t>
+      </w:r>
+    </w:p>
+    <w:p>
+      <w:pPr>
+        <w:rPr>
+          <w:sz w:val="28"/>
+          <w:szCs w:val="28"/>
+          <w:u w:val="single"/>
+        </w:rPr>
+      </w:pPr>
+      <w:r>
+        <w:rPr>
+          <w:sz w:val="28"/>
+          <w:szCs w:val="28"/>
+          <w:u w:val="single"/>
+        </w:rPr>
+        <w:t>Contact Us</w:t>
+      </w:r>
+    </w:p>
+    <w:p>
+      <w:pPr>
+        <w:rPr>
+          <w:sz w:val="22"/>
+        </w:rPr>
+      </w:pPr>
+      <w:r>
+        <w:rPr>
+          <w:sz w:val="22"/>
+        </w:rPr>
+        <w:t xml:space="preserve"> If contact us is selected, the user will be required to fill in information regarding what they would like to contact us about.</w:t>
+      </w:r>
+      <w:r>
+        <w:rPr>
+          <w:sz w:val="22"/>
+        </w:rPr>
+        <w:t xml:space="preserve"> After they have filled out the form and sent it, it will run through the back-end which will result in an email sent with the subject matter, sender, and description. </w:t>
+      </w:r>
+    </w:p>
+    <w:p>
+      <w:pPr>
+        <w:rPr>
+          <w:sz w:val="28"/>
+          <w:szCs w:val="28"/>
+          <w:u w:val="single"/>
+        </w:rPr>
+      </w:pPr>
+      <w:r>
+        <w:rPr>
+          <w:sz w:val="28"/>
+          <w:szCs w:val="28"/>
+          <w:u w:val="single"/>
+        </w:rPr>
+        <w:t>Sign In</w:t>
+      </w:r>
+    </w:p>
+    <w:p>
+      <w:pPr>
+        <w:rPr>
+          <w:sz w:val="22"/>
+        </w:rPr>
+      </w:pPr>
+      <w:r>
+        <w:rPr>
+          <w:sz w:val="22"/>
+        </w:rPr>
+        <w:t xml:space="preserve">If sign in is selected, the user will be prompted to enter their user credentials which will be the typical email/password sign in method. </w:t>
+      </w:r>
+      <w:r>
+        <w:rPr>
+          <w:sz w:val="22"/>
+        </w:rPr>
+        <w:t>The user will also be given the option to reset their password in the event that they forgot it. If the</w:t>
+      </w:r>
+      <w:r>
+        <w:rPr>
+          <w:sz w:val="22"/>
+        </w:rPr>
+        <w:t>y press forgot password, an email will be sent to the user with a verification code required to enter on the next page. The page that follows will be a page where the user can enter the verification code and type in a new password</w:t>
+      </w:r>
+      <w:r>
+        <w:rPr>
+          <w:sz w:val="22"/>
+        </w:rPr>
+        <w:t xml:space="preserve"> and confirm it by re-typing the password</w:t>
+      </w:r>
+      <w:r>
+        <w:rPr>
+          <w:sz w:val="22"/>
+        </w:rPr>
+        <w:t>. Upon successful</w:t>
+      </w:r>
+      <w:r>
+        <w:rPr>
+          <w:sz w:val="22"/>
+        </w:rPr>
+        <w:t xml:space="preserve"> sign in, the user will either go to the home page which displays </w:t>
+      </w:r>
+      <w:r>
+        <w:rPr>
+          <w:sz w:val="22"/>
+        </w:rPr>
+        <w:t xml:space="preserve">the different functions of the </w:t>
+      </w:r>
+      <w:proofErr w:type="spellStart"/>
+      <w:r>
+        <w:rPr>
+          <w:sz w:val="22"/>
+        </w:rPr>
+        <w:t>Robo</w:t>
+      </w:r>
+      <w:proofErr w:type="spellEnd"/>
+      <w:r>
+        <w:rPr>
+          <w:sz w:val="22"/>
+        </w:rPr>
+        <w:t>-A</w:t>
+      </w:r>
+      <w:r>
+        <w:rPr>
+          <w:sz w:val="22"/>
+        </w:rPr>
+        <w:t xml:space="preserve">dvisor or if they haven’t filled out the questionnaire, they will be prompted to fill it out. </w:t>
+      </w:r>
+    </w:p>
+    <w:p>
+      <w:pPr>
+        <w:rPr>
+          <w:sz w:val="28"/>
+          <w:szCs w:val="28"/>
+          <w:u w:val="single"/>
+        </w:rPr>
+      </w:pPr>
+    </w:p>
+    <w:p>
+      <w:pPr>
+        <w:rPr>
+          <w:sz w:val="28"/>
+          <w:szCs w:val="28"/>
+          <w:u w:val="single"/>
+        </w:rPr>
+      </w:pPr>
+      <w:r>
+        <w:rPr>
+          <w:sz w:val="28"/>
+          <w:szCs w:val="28"/>
+          <w:u w:val="single"/>
+        </w:rPr>
+        <w:t>Join</w:t>
+      </w:r>
+      <w:r>
+        <w:rPr>
+          <w:sz w:val="28"/>
+          <w:szCs w:val="28"/>
+          <w:u w:val="single"/>
+        </w:rPr>
+        <w:t xml:space="preserve"> Us</w:t>
+      </w:r>
+    </w:p>
+    <w:p>
+      <w:pPr>
+        <w:rPr>
+          <w:sz w:val="22"/>
+        </w:rPr>
+      </w:pPr>
+      <w:r>
+        <w:rPr>
+          <w:sz w:val="22"/>
+        </w:rPr>
+        <w:lastRenderedPageBreak/>
+        <w:t xml:space="preserve">If the user selected the join-us button, they would be lead to a page that requires them to fill out a form that has the following fields: First Name, Last Name, Email, and Password. Upon completion, the information the user has provided us will be sent to the backend where a user object will be instantiated and updated in the DB with a flag thrown requiring the user to fill out the questionnaire. The user will then be lead to a questionnaire page that asks them a series of questions to determine their risk appetite and investor mentality. Upon completion, the user will be lead to the home page. </w:t>
+      </w:r>
+    </w:p>
+    <w:p>
+      <w:pPr>
+        <w:rPr>
+          <w:sz w:val="28"/>
+          <w:szCs w:val="28"/>
+          <w:u w:val="single"/>
+        </w:rPr>
+      </w:pPr>
+      <w:r>
+        <w:rPr>
+          <w:sz w:val="28"/>
+          <w:szCs w:val="28"/>
+          <w:u w:val="single"/>
+        </w:rPr>
+        <w:t>Home Page</w:t>
+      </w:r>
+    </w:p>
+    <w:p>
+      <w:pPr>
+        <w:rPr>
+          <w:sz w:val="22"/>
+        </w:rPr>
+      </w:pPr>
+      <w:r>
+        <w:rPr>
+          <w:sz w:val="22"/>
+        </w:rPr>
+        <w:t xml:space="preserve">From the Home Page the user can access the 3 different functions of the </w:t>
+      </w:r>
+      <w:proofErr w:type="spellStart"/>
+      <w:r>
+        <w:rPr>
+          <w:sz w:val="22"/>
+        </w:rPr>
+        <w:t>Robo</w:t>
+      </w:r>
+      <w:proofErr w:type="spellEnd"/>
+      <w:r>
+        <w:rPr>
+          <w:sz w:val="22"/>
+        </w:rPr>
+        <w:t xml:space="preserve">-Advisor or they can navigate to view their user profile, all from the navigation bar or home page screen. The Homepage will be extremely simplistic with only the navigation bar and 3 square elements on the page that will lead them to the different functions of the </w:t>
+      </w:r>
+      <w:proofErr w:type="spellStart"/>
+      <w:r>
+        <w:rPr>
+          <w:sz w:val="22"/>
+        </w:rPr>
+        <w:t>Robo</w:t>
+      </w:r>
+      <w:proofErr w:type="spellEnd"/>
+      <w:r>
+        <w:rPr>
+          <w:sz w:val="22"/>
+        </w:rPr>
+        <w:t>-Advisor.</w:t>
+      </w:r>
+    </w:p>
+    <w:p>
+      <w:pPr>
+        <w:rPr>
+          <w:sz w:val="28"/>
+          <w:szCs w:val="28"/>
+          <w:u w:val="single"/>
+        </w:rPr>
+      </w:pPr>
+      <w:r>
+        <w:rPr>
+          <w:sz w:val="28"/>
+          <w:szCs w:val="28"/>
+          <w:u w:val="single"/>
+        </w:rPr>
+        <w:t>Navigation Bar</w:t>
+      </w:r>
+    </w:p>
+    <w:p>
+      <w:pPr>
+        <w:rPr>
+          <w:sz w:val="22"/>
+        </w:rPr>
+      </w:pPr>
+      <w:r>
+        <w:rPr>
+          <w:sz w:val="22"/>
+        </w:rPr>
+        <w:t xml:space="preserve">The navigation bar will be a sticky header element that will be at the top of the page regardless of the location of the user. The user will have the option to navigate to: Homepage (through logo), Method 1, Method 2, Method 3, About </w:t>
+      </w:r>
+      <w:proofErr w:type="gramStart"/>
+      <w:r>
+        <w:rPr>
+          <w:sz w:val="22"/>
+        </w:rPr>
+        <w:t>Us(</w:t>
+      </w:r>
+      <w:proofErr w:type="gramEnd"/>
+      <w:r>
+        <w:rPr>
+          <w:sz w:val="22"/>
+        </w:rPr>
+        <w:t xml:space="preserve">Landing page), Contact Us, and user profile page/sign out. </w:t>
+      </w:r>
+    </w:p>
+    <w:p>
+      <w:pPr>
+        <w:rPr>
+          <w:sz w:val="28"/>
+          <w:szCs w:val="28"/>
+          <w:u w:val="single"/>
+        </w:rPr>
+      </w:pPr>
+      <w:r>
+        <w:rPr>
+          <w:sz w:val="28"/>
+          <w:szCs w:val="28"/>
+          <w:u w:val="single"/>
+        </w:rPr>
+        <w:t>User Profile</w:t>
+      </w:r>
+    </w:p>
+    <w:p>
+      <w:pPr>
+        <w:rPr>
+          <w:sz w:val="22"/>
+        </w:rPr>
+      </w:pPr>
+      <w:r>
+        <w:rPr>
+          <w:sz w:val="22"/>
+        </w:rPr>
+        <w:t>When the user selects to view their user profile through the n</w:t>
+      </w:r>
+      <w:r>
+        <w:rPr>
+          <w:sz w:val="22"/>
+        </w:rPr>
+        <w:t>avigation bar, they will be directed to a page that contains the information pertaining to their account including name, email, change password(button) and risk appetite. They will be able to edit the information (aside from name) upon clicking an edit button or pressing change password. The risk appetite can also be manually changed here but with a warning. The resulting changes will be record and sent to the backend for validation and updating of the DB.</w:t>
+      </w:r>
+    </w:p>
+    <w:p>
+      <w:pPr>
+        <w:rPr>
+          <w:sz w:val="28"/>
+          <w:szCs w:val="28"/>
+          <w:u w:val="single"/>
+        </w:rPr>
+      </w:pPr>
+      <w:r>
+        <w:rPr>
+          <w:sz w:val="28"/>
+          <w:szCs w:val="28"/>
+          <w:u w:val="single"/>
+        </w:rPr>
+        <w:t xml:space="preserve">Sign Out </w:t>
+      </w:r>
+    </w:p>
+    <w:p>
+      <w:pPr>
+        <w:rPr>
+          <w:sz w:val="22"/>
+        </w:rPr>
+      </w:pPr>
+      <w:r>
+        <w:rPr>
+          <w:sz w:val="22"/>
+        </w:rPr>
+        <w:t>The user can choose to sign out of their account through the navigation bar under the profile section. They will be lead to the landing page if they select this option.</w:t>
+      </w:r>
+    </w:p>
+    <w:p>
+      <w:pPr>
+        <w:rPr>
+          <w:sz w:val="28"/>
+          <w:szCs w:val="28"/>
+          <w:u w:val="single"/>
+        </w:rPr>
+      </w:pPr>
+      <w:r>
+        <w:rPr>
+          <w:sz w:val="28"/>
+          <w:szCs w:val="28"/>
+          <w:u w:val="single"/>
+        </w:rPr>
+        <w:t>Method 1</w:t>
+      </w:r>
+    </w:p>
+    <w:p>
+      <w:pPr>
+        <w:rPr>
+          <w:sz w:val="22"/>
+        </w:rPr>
+      </w:pPr>
+      <w:r>
+        <w:rPr>
+          <w:sz w:val="22"/>
+        </w:rPr>
+        <w:t xml:space="preserve">On selection of </w:t>
+      </w:r>
+      <w:r>
+        <w:rPr>
+          <w:sz w:val="22"/>
+        </w:rPr>
+        <w:t>Method 1</w:t>
+      </w:r>
+      <w:r>
+        <w:rPr>
+          <w:sz w:val="22"/>
+        </w:rPr>
+        <w:t>, the user will be lead to a page where they will have to fill out the information required to run method 1 through the backend. Upon validation that the fields are not empty and are valid (in range), the info will be sent to the back end where it will undergo further validation and finally be run through the Python script to generate the require output. The output will also be back test and stored in the database for future reference. The back-end will send back the result to the front end with both numerical and graphical display information where the front end will process the information to produce informative and easy to understand graphs and results. The user can navigate away from this results page through the navigation bar.</w:t>
+      </w:r>
+    </w:p>
+    <w:p>
+      <w:pPr>
+        <w:rPr>
+          <w:sz w:val="22"/>
+        </w:rPr>
+      </w:pPr>
+    </w:p>
+    <w:p>
+      <w:pPr>
+        <w:rPr>
+          <w:sz w:val="28"/>
+          <w:szCs w:val="28"/>
+          <w:u w:val="single"/>
+        </w:rPr>
+      </w:pPr>
+      <w:r>
+        <w:rPr>
+          <w:sz w:val="28"/>
+          <w:szCs w:val="28"/>
+          <w:u w:val="single"/>
+        </w:rPr>
+        <w:t>Method 2</w:t>
+      </w:r>
+    </w:p>
+    <w:p>
+      <w:pPr>
+        <w:rPr>
+          <w:sz w:val="22"/>
+        </w:rPr>
+      </w:pPr>
+      <w:r>
+        <w:rPr>
+          <w:sz w:val="22"/>
+        </w:rPr>
+        <w:lastRenderedPageBreak/>
+        <w:t xml:space="preserve">On selection of </w:t>
+      </w:r>
+      <w:r>
+        <w:rPr>
+          <w:sz w:val="22"/>
+        </w:rPr>
+        <w:t>Method 2</w:t>
+      </w:r>
+      <w:r>
+        <w:rPr>
+          <w:sz w:val="22"/>
+        </w:rPr>
+        <w:t>, the user will be lead to a page where they will have to fill out the info</w:t>
+      </w:r>
+      <w:r>
+        <w:rPr>
+          <w:sz w:val="22"/>
+        </w:rPr>
+        <w:t>rmation required to run method 2</w:t>
+      </w:r>
+      <w:r>
+        <w:rPr>
+          <w:sz w:val="22"/>
+        </w:rPr>
+        <w:t xml:space="preserve"> through the backend. Upon validation that the fields are not empty and are valid (in range), the info will be sent to the back end where it will undergo further validation and finally be run through the Python script to generate the require output. The output will also be back test and stored in the database for future reference. The back-end will send back the result to the front end with both numerical and graphical display information where the front end will process the information to produce informative and easy to understand graphs and results. The user can navigate away from this results page through the navigation bar.</w:t>
+      </w:r>
+    </w:p>
+    <w:p>
+      <w:pPr>
+        <w:rPr>
+          <w:sz w:val="28"/>
+          <w:szCs w:val="28"/>
+          <w:u w:val="single"/>
+        </w:rPr>
+      </w:pPr>
+      <w:r>
+        <w:rPr>
+          <w:sz w:val="28"/>
+          <w:szCs w:val="28"/>
+          <w:u w:val="single"/>
+        </w:rPr>
+        <w:t>Method 3</w:t>
+      </w:r>
+    </w:p>
+    <w:p>
+      <w:pPr>
+        <w:rPr>
+          <w:sz w:val="22"/>
+        </w:rPr>
+      </w:pPr>
+      <w:r>
+        <w:rPr>
+          <w:sz w:val="22"/>
+        </w:rPr>
+        <w:t xml:space="preserve">On selection of </w:t>
+      </w:r>
+      <w:r>
+        <w:rPr>
+          <w:sz w:val="22"/>
+        </w:rPr>
+        <w:t>Method 3</w:t>
+      </w:r>
+      <w:r>
+        <w:rPr>
+          <w:sz w:val="22"/>
+        </w:rPr>
+        <w:t>, the user will be lead to a page where they will have to fill out the info</w:t>
+      </w:r>
+      <w:r>
+        <w:rPr>
+          <w:sz w:val="22"/>
+        </w:rPr>
+        <w:t>rmation required to run method 3</w:t>
+      </w:r>
+      <w:r>
+        <w:rPr>
+          <w:sz w:val="22"/>
+        </w:rPr>
+        <w:t xml:space="preserve"> through the backend. Upon validation that the fields are not empty and are valid (in range), the info will be sent to the back end where it will undergo further validation and finally be run through the Python script to generate the require output. The output will also be back test and stored in the database for future reference. The back-end will send back the result to the front end with both numerical and graphical display information where the front end will process the information to produce informative and easy to understand graphs and results. The user can navigate away from this results page through the navigation bar.</w:t>
+      </w:r>
+    </w:p>
+    <w:p>
+      <w:pPr>
+        <w:pStyle w:val="Heading3"/>
+      </w:pPr>
+      <w:bookmarkStart w:id="23" w:name="_Toc526433993"/>
+    </w:p>
+    <w:p>
+      <w:pPr>
+        <w:pStyle w:val="Heading3"/>
+      </w:pPr>
+      <w:r>
+        <w:t>Wireframe and Sketch of User Interface</w:t>
+      </w:r>
+      <w:bookmarkEnd w:id="23"/>
+    </w:p>
+    <w:p>
+      <w:pPr>
+        <w:rPr>
+          <w:sz w:val="22"/>
+        </w:rPr>
+      </w:pPr>
+    </w:p>
+    <w:p>
+      <w:pPr>
+        <w:rPr>
+          <w:sz w:val="22"/>
+        </w:rPr>
+      </w:pPr>
+    </w:p>
+    <w:p>
+      <w:pPr>
+        <w:pStyle w:val="Heading3"/>
+      </w:pPr>
+      <w:bookmarkStart w:id="24" w:name="_Toc526433994"/>
+      <w:r>
+        <w:t>Gathering User Input(s) and Feedback</w:t>
+      </w:r>
+      <w:bookmarkEnd w:id="24"/>
+    </w:p>
+    <w:p>
+      <w:pPr>
+        <w:rPr>
+          <w:sz w:val="22"/>
+        </w:rPr>
+      </w:pPr>
+    </w:p>
+    <w:p>
+      <w:pPr>
+        <w:rPr>
+          <w:sz w:val="22"/>
+        </w:rPr>
+      </w:pPr>
+      <w:bookmarkStart w:id="25" w:name="_GoBack"/>
+      <w:bookmarkEnd w:id="25"/>
+    </w:p>
+    <w:p>
+      <w:pPr>
+        <w:pStyle w:val="Heading3"/>
+      </w:pPr>
+      <w:bookmarkStart w:id="26" w:name="_Toc526433995"/>
+      <w:r>
+        <w:t>Display of Computed Data</w:t>
+      </w:r>
+      <w:bookmarkEnd w:id="26"/>
+      <w:r>
+        <w:t xml:space="preserve"> </w:t>
+      </w:r>
+    </w:p>
+    <w:p>
+      <w:pPr>
+        <w:rPr>
+          <w:sz w:val="22"/>
+        </w:rPr>
+      </w:pPr>
+    </w:p>
+    <w:p>
+      <w:pPr>
+        <w:rPr>
+          <w:sz w:val="22"/>
+        </w:rPr>
+      </w:pPr>
+    </w:p>
+    <w:p>
+      <w:pPr>
+        <w:pStyle w:val="Heading3"/>
+      </w:pPr>
+      <w:bookmarkStart w:id="27" w:name="_Toc526433996"/>
+      <w:r>
+        <w:t>Decision on Technologies Used</w:t>
+      </w:r>
+      <w:bookmarkEnd w:id="27"/>
+    </w:p>
+    <w:p>
+      <w:pPr>
+        <w:rPr>
+          <w:sz w:val="22"/>
+        </w:rPr>
+      </w:pPr>
+    </w:p>
+    <w:p>
+      <w:pPr>
+        <w:rPr>
+          <w:sz w:val="22"/>
+        </w:rPr>
+      </w:pPr>
+      <w:r>
+        <w:rPr>
+          <w:sz w:val="22"/>
+        </w:rPr>
+        <w:t xml:space="preserve">(Include a </w:t>
+      </w:r>
+      <w:proofErr w:type="spellStart"/>
+      <w:r>
+        <w:rPr>
+          <w:sz w:val="22"/>
+        </w:rPr>
+        <w:t>DfX</w:t>
+      </w:r>
+      <w:proofErr w:type="spellEnd"/>
+      <w:r>
+        <w:rPr>
+          <w:sz w:val="22"/>
+        </w:rPr>
+        <w:t xml:space="preserve"> Analysis)</w:t>
+      </w:r>
     </w:p>
     <w:p>
       <w:pPr>
@@ -7456,18 +8201,11 @@
       <w:pPr>
         <w:pStyle w:val="Heading2"/>
       </w:pPr>
-      <w:bookmarkStart w:id="22" w:name="_Toc526433991"/>
-      <w:r>
-        <w:t>Front-End</w:t>
-      </w:r>
-      <w:bookmarkEnd w:id="22"/>
-    </w:p>
-    <w:p>
-      <w:pPr>
-        <w:rPr>
-          <w:sz w:val="22"/>
-        </w:rPr>
-      </w:pPr>
+      <w:bookmarkStart w:id="28" w:name="_Toc526433997"/>
+      <w:r>
+        <w:t>Back-End</w:t>
+      </w:r>
+      <w:bookmarkEnd w:id="28"/>
     </w:p>
     <w:p>
       <w:pPr>
@@ -7480,23 +8218,25 @@
       <w:pPr>
         <w:pStyle w:val="Heading3"/>
       </w:pPr>
-      <w:bookmarkStart w:id="23" w:name="_Toc526433992"/>
-      <w:r>
-        <w:t>User Interface</w:t>
-      </w:r>
-      <w:bookmarkEnd w:id="23"/>
-    </w:p>
-    <w:p>
-      <w:pPr>
-        <w:rPr>
-          <w:sz w:val="22"/>
-        </w:rPr>
-      </w:pPr>
-    </w:p>
-    <w:p>
-      <w:pPr>
-        <w:rPr>
-          <w:sz w:val="22"/>
+      <w:bookmarkStart w:id="29" w:name="_Toc526433998"/>
+      <w:r>
+        <w:t>Storage of Financial Data (Both Raw and Computed Data)</w:t>
+      </w:r>
+      <w:bookmarkEnd w:id="29"/>
+    </w:p>
+    <w:p>
+      <w:pPr>
+        <w:rPr>
+          <w:sz w:val="22"/>
+          <w:szCs w:val="22"/>
+        </w:rPr>
+      </w:pPr>
+    </w:p>
+    <w:p>
+      <w:pPr>
+        <w:rPr>
+          <w:sz w:val="22"/>
+          <w:szCs w:val="22"/>
         </w:rPr>
       </w:pPr>
     </w:p>
@@ -7504,23 +8244,26 @@
       <w:pPr>
         <w:pStyle w:val="Heading3"/>
       </w:pPr>
-      <w:bookmarkStart w:id="24" w:name="_Toc526433993"/>
-      <w:r>
-        <w:t>Wireframe and Sketch of User Interface</w:t>
-      </w:r>
-      <w:bookmarkEnd w:id="24"/>
-    </w:p>
-    <w:p>
-      <w:pPr>
-        <w:rPr>
-          <w:sz w:val="22"/>
-        </w:rPr>
-      </w:pPr>
-    </w:p>
-    <w:p>
-      <w:pPr>
-        <w:rPr>
-          <w:sz w:val="22"/>
+      <w:bookmarkStart w:id="30" w:name="_Toc526433999"/>
+      <w:r>
+        <w:lastRenderedPageBreak/>
+        <w:t>Cleaning Data &amp; Dealing with Missing Data</w:t>
+      </w:r>
+      <w:bookmarkEnd w:id="30"/>
+    </w:p>
+    <w:p>
+      <w:pPr>
+        <w:rPr>
+          <w:sz w:val="22"/>
+          <w:szCs w:val="22"/>
+        </w:rPr>
+      </w:pPr>
+    </w:p>
+    <w:p>
+      <w:pPr>
+        <w:rPr>
+          <w:sz w:val="22"/>
+          <w:szCs w:val="22"/>
         </w:rPr>
       </w:pPr>
     </w:p>
@@ -7528,23 +8271,25 @@
       <w:pPr>
         <w:pStyle w:val="Heading3"/>
       </w:pPr>
-      <w:bookmarkStart w:id="25" w:name="_Toc526433994"/>
-      <w:r>
-        <w:t>Gathering User Input(s) and Feedback</w:t>
-      </w:r>
-      <w:bookmarkEnd w:id="25"/>
-    </w:p>
-    <w:p>
-      <w:pPr>
-        <w:rPr>
-          <w:sz w:val="22"/>
-        </w:rPr>
-      </w:pPr>
-    </w:p>
-    <w:p>
-      <w:pPr>
-        <w:rPr>
-          <w:sz w:val="22"/>
+      <w:bookmarkStart w:id="31" w:name="_Toc526434000"/>
+      <w:r>
+        <w:t>Choice of Database / Data Source for Raw Data</w:t>
+      </w:r>
+      <w:bookmarkEnd w:id="31"/>
+    </w:p>
+    <w:p>
+      <w:pPr>
+        <w:rPr>
+          <w:sz w:val="22"/>
+          <w:szCs w:val="22"/>
+        </w:rPr>
+      </w:pPr>
+    </w:p>
+    <w:p>
+      <w:pPr>
+        <w:rPr>
+          <w:sz w:val="22"/>
+          <w:szCs w:val="22"/>
         </w:rPr>
       </w:pPr>
     </w:p>
@@ -7552,27 +8297,25 @@
       <w:pPr>
         <w:pStyle w:val="Heading3"/>
       </w:pPr>
-      <w:bookmarkStart w:id="26" w:name="_Toc526433995"/>
-      <w:r>
-        <w:lastRenderedPageBreak/>
-        <w:t>Display of Computed Data</w:t>
-      </w:r>
-      <w:bookmarkEnd w:id="26"/>
-      <w:r>
-        <w:t xml:space="preserve"> </w:t>
-      </w:r>
-    </w:p>
-    <w:p>
-      <w:pPr>
-        <w:rPr>
-          <w:sz w:val="22"/>
-        </w:rPr>
-      </w:pPr>
-    </w:p>
-    <w:p>
-      <w:pPr>
-        <w:rPr>
-          <w:sz w:val="22"/>
+      <w:bookmarkStart w:id="32" w:name="_Toc526434001"/>
+      <w:r>
+        <w:t>Setup of Data Access Layer for Data (Both Raw and Computed Data)</w:t>
+      </w:r>
+      <w:bookmarkEnd w:id="32"/>
+    </w:p>
+    <w:p>
+      <w:pPr>
+        <w:rPr>
+          <w:sz w:val="22"/>
+          <w:szCs w:val="22"/>
+        </w:rPr>
+      </w:pPr>
+    </w:p>
+    <w:p>
+      <w:pPr>
+        <w:rPr>
+          <w:sz w:val="22"/>
+          <w:szCs w:val="22"/>
         </w:rPr>
       </w:pPr>
     </w:p>
@@ -7580,11 +8323,37 @@
       <w:pPr>
         <w:pStyle w:val="Heading3"/>
       </w:pPr>
-      <w:bookmarkStart w:id="27" w:name="_Toc526433996"/>
-      <w:r>
-        <w:t>Decision on Technologies Used</w:t>
-      </w:r>
-      <w:bookmarkEnd w:id="27"/>
+      <w:bookmarkStart w:id="33" w:name="_Toc526434002"/>
+      <w:r>
+        <w:t>Hosting</w:t>
+      </w:r>
+      <w:bookmarkEnd w:id="33"/>
+    </w:p>
+    <w:p>
+      <w:pPr>
+        <w:rPr>
+          <w:sz w:val="22"/>
+          <w:szCs w:val="22"/>
+        </w:rPr>
+      </w:pPr>
+    </w:p>
+    <w:p>
+      <w:pPr>
+        <w:rPr>
+          <w:sz w:val="22"/>
+          <w:szCs w:val="22"/>
+        </w:rPr>
+      </w:pPr>
+    </w:p>
+    <w:p>
+      <w:pPr>
+        <w:pStyle w:val="Heading3"/>
+      </w:pPr>
+      <w:bookmarkStart w:id="34" w:name="_Toc526434003"/>
+      <w:r>
+        <w:t>Flow Chart and Decisions on Technologies Used</w:t>
+      </w:r>
+      <w:bookmarkEnd w:id="34"/>
     </w:p>
     <w:p>
       <w:pPr>
@@ -7629,204 +8398,6 @@
     </w:p>
     <w:p>
       <w:pPr>
-        <w:pStyle w:val="Heading2"/>
-      </w:pPr>
-      <w:bookmarkStart w:id="28" w:name="_Toc526433997"/>
-      <w:r>
-        <w:t>Back-End</w:t>
-      </w:r>
-      <w:bookmarkEnd w:id="28"/>
-    </w:p>
-    <w:p>
-      <w:pPr>
-        <w:rPr>
-          <w:sz w:val="22"/>
-        </w:rPr>
-      </w:pPr>
-    </w:p>
-    <w:p>
-      <w:pPr>
-        <w:pStyle w:val="Heading3"/>
-      </w:pPr>
-      <w:bookmarkStart w:id="29" w:name="_Toc526433998"/>
-      <w:r>
-        <w:t>Storage of Financial Data (Both Raw and Computed Data)</w:t>
-      </w:r>
-      <w:bookmarkEnd w:id="29"/>
-    </w:p>
-    <w:p>
-      <w:pPr>
-        <w:rPr>
-          <w:sz w:val="22"/>
-          <w:szCs w:val="22"/>
-        </w:rPr>
-      </w:pPr>
-    </w:p>
-    <w:p>
-      <w:pPr>
-        <w:rPr>
-          <w:sz w:val="22"/>
-          <w:szCs w:val="22"/>
-        </w:rPr>
-      </w:pPr>
-    </w:p>
-    <w:p>
-      <w:pPr>
-        <w:pStyle w:val="Heading3"/>
-      </w:pPr>
-      <w:bookmarkStart w:id="30" w:name="_Toc526433999"/>
-      <w:r>
-        <w:t>Cleaning Data &amp; Dealing with Missing Data</w:t>
-      </w:r>
-      <w:bookmarkEnd w:id="30"/>
-    </w:p>
-    <w:p>
-      <w:pPr>
-        <w:rPr>
-          <w:sz w:val="22"/>
-          <w:szCs w:val="22"/>
-        </w:rPr>
-      </w:pPr>
-    </w:p>
-    <w:p>
-      <w:pPr>
-        <w:rPr>
-          <w:sz w:val="22"/>
-          <w:szCs w:val="22"/>
-        </w:rPr>
-      </w:pPr>
-    </w:p>
-    <w:p>
-      <w:pPr>
-        <w:pStyle w:val="Heading3"/>
-      </w:pPr>
-      <w:bookmarkStart w:id="31" w:name="_Toc526434000"/>
-      <w:r>
-        <w:t>Choice of Database / Data Source for Raw Data</w:t>
-      </w:r>
-      <w:bookmarkEnd w:id="31"/>
-    </w:p>
-    <w:p>
-      <w:pPr>
-        <w:rPr>
-          <w:sz w:val="22"/>
-          <w:szCs w:val="22"/>
-        </w:rPr>
-      </w:pPr>
-    </w:p>
-    <w:p>
-      <w:pPr>
-        <w:rPr>
-          <w:sz w:val="22"/>
-          <w:szCs w:val="22"/>
-        </w:rPr>
-      </w:pPr>
-    </w:p>
-    <w:p>
-      <w:pPr>
-        <w:pStyle w:val="Heading3"/>
-      </w:pPr>
-      <w:bookmarkStart w:id="32" w:name="_Toc526434001"/>
-      <w:r>
-        <w:t>Setup of Data Access Layer for Data (Both Raw and Computed Data)</w:t>
-      </w:r>
-      <w:bookmarkEnd w:id="32"/>
-    </w:p>
-    <w:p>
-      <w:pPr>
-        <w:rPr>
-          <w:sz w:val="22"/>
-          <w:szCs w:val="22"/>
-        </w:rPr>
-      </w:pPr>
-    </w:p>
-    <w:p>
-      <w:pPr>
-        <w:rPr>
-          <w:sz w:val="22"/>
-          <w:szCs w:val="22"/>
-        </w:rPr>
-      </w:pPr>
-    </w:p>
-    <w:p>
-      <w:pPr>
-        <w:pStyle w:val="Heading3"/>
-      </w:pPr>
-      <w:bookmarkStart w:id="33" w:name="_Toc526434002"/>
-      <w:r>
-        <w:t>Hosting</w:t>
-      </w:r>
-      <w:bookmarkEnd w:id="33"/>
-    </w:p>
-    <w:p>
-      <w:pPr>
-        <w:rPr>
-          <w:sz w:val="22"/>
-          <w:szCs w:val="22"/>
-        </w:rPr>
-      </w:pPr>
-    </w:p>
-    <w:p>
-      <w:pPr>
-        <w:rPr>
-          <w:sz w:val="22"/>
-          <w:szCs w:val="22"/>
-        </w:rPr>
-      </w:pPr>
-    </w:p>
-    <w:p>
-      <w:pPr>
-        <w:pStyle w:val="Heading3"/>
-      </w:pPr>
-      <w:bookmarkStart w:id="34" w:name="_Toc526434003"/>
-      <w:r>
-        <w:t>Flow Chart and Decisions on Technologies Used</w:t>
-      </w:r>
-      <w:bookmarkEnd w:id="34"/>
-    </w:p>
-    <w:p>
-      <w:pPr>
-        <w:rPr>
-          <w:sz w:val="22"/>
-        </w:rPr>
-      </w:pPr>
-    </w:p>
-    <w:p>
-      <w:pPr>
-        <w:rPr>
-          <w:sz w:val="22"/>
-        </w:rPr>
-      </w:pPr>
-      <w:r>
-        <w:rPr>
-          <w:sz w:val="22"/>
-        </w:rPr>
-        <w:t xml:space="preserve">(Include a </w:t>
-      </w:r>
-      <w:proofErr w:type="spellStart"/>
-      <w:r>
-        <w:rPr>
-          <w:sz w:val="22"/>
-        </w:rPr>
-        <w:t>DfX</w:t>
-      </w:r>
-      <w:proofErr w:type="spellEnd"/>
-      <w:r>
-        <w:rPr>
-          <w:sz w:val="22"/>
-        </w:rPr>
-        <w:t xml:space="preserve"> Analysis)</w:t>
-      </w:r>
-    </w:p>
-    <w:p>
-      <w:pPr>
-        <w:rPr>
-          <w:sz w:val="22"/>
-        </w:rPr>
-      </w:pPr>
-    </w:p>
-    <w:p>
-      <w:pPr>
         <w:pStyle w:val="Heading1"/>
       </w:pPr>
       <w:bookmarkStart w:id="35" w:name="_Toc526434004"/>
@@ -7877,7 +8448,6 @@
         <w:rPr>
           <w:sz w:val="22"/>
         </w:rPr>
-        <w:lastRenderedPageBreak/>
         <w:t>The official launch and presentation of Alpha Factory will occur on December 3</w:t>
       </w:r>
       <w:r>
@@ -8012,7 +8582,9 @@
           <w:b/>
           <w:noProof/>
           <w:sz w:val="22"/>
-        </w:rPr>
+          <w:lang w:val="en-US"/>
+        </w:rPr>
+        <w:lastRenderedPageBreak/>
         <w:drawing>
           <wp:inline distT="0" distB="0" distL="0" distR="0" wp14:anchorId="04A5C333" wp14:editId="0796B536">
             <wp:extent cx="6202680" cy="2905289"/>
@@ -8029,7 +8601,7 @@
                     <pic:cNvPicPr/>
                   </pic:nvPicPr>
                   <pic:blipFill rotWithShape="1">
-                    <a:blip r:embed="rId9">
+                    <a:blip r:embed="rId10">
                       <a:extLst>
                         <a:ext uri="{28A0092B-C50C-407E-A947-70E740481C1C}">
                           <a14:useLocalDpi xmlns:a14="http://schemas.microsoft.com/office/drawing/2010/main" val="0"/>
@@ -8339,7 +8911,6 @@
               <w:rPr>
                 <w:sz w:val="22"/>
               </w:rPr>
-              <w:lastRenderedPageBreak/>
               <w:t>Oct 27: Front and Back-End complete</w:t>
             </w:r>
           </w:p>
@@ -8502,6 +9073,7 @@
               <w:rPr>
                 <w:sz w:val="22"/>
               </w:rPr>
+              <w:lastRenderedPageBreak/>
               <w:t>Nov 17: Integration between Business Logic and Front-End / Back-End</w:t>
             </w:r>
           </w:p>
@@ -8662,7 +9234,7 @@
 </file>
 
 <file path=word/endnotes.xml><?xml version="1.0" encoding="utf-8"?>
-<w:endnotes xmlns:wpc="http://schemas.microsoft.com/office/word/2010/wordprocessingCanvas" xmlns:cx="http://schemas.microsoft.com/office/drawing/2014/chartex" xmlns:cx1="http://schemas.microsoft.com/office/drawing/2015/9/8/chartex" xmlns:cx2="http://schemas.microsoft.com/office/drawing/2015/10/21/chartex" xmlns:cx3="http://schemas.microsoft.com/office/drawing/2016/5/9/chartex" xmlns:cx4="http://schemas.microsoft.com/office/drawing/2016/5/10/chartex" xmlns:cx5="http://schemas.microsoft.com/office/drawing/2016/5/11/chartex" xmlns:cx6="http://schemas.microsoft.com/office/drawing/2016/5/12/chartex" xmlns:cx7="http://schemas.microsoft.com/office/drawing/2016/5/13/chartex" xmlns:cx8="http://schemas.microsoft.com/office/drawing/2016/5/14/chartex" xmlns:mc="http://schemas.openxmlformats.org/markup-compatibility/2006" xmlns:aink="http://schemas.microsoft.com/office/drawing/2016/ink" xmlns:am3d="http://schemas.microsoft.com/office/drawing/2017/model3d" xmlns:o="urn:schemas-microsoft-com:office:office" xmlns:r="http://schemas.openxmlformats.org/officeDocument/2006/relationships" xmlns:m="http://schemas.openxmlformats.org/officeDocument/2006/math" xmlns:v="urn:schemas-microsoft-com:vml" xmlns:wp14="http://schemas.microsoft.com/office/word/2010/wordprocessingDrawing" xmlns:wp="http://schemas.openxmlformats.org/drawingml/2006/wordprocessingDrawing" xmlns:w10="urn:schemas-microsoft-com:office:word" xmlns:w="http://schemas.openxmlformats.org/wordprocessingml/2006/main" xmlns:w14="http://schemas.microsoft.com/office/word/2010/wordml" xmlns:w15="http://schemas.microsoft.com/office/word/2012/wordml" xmlns:w16cid="http://schemas.microsoft.com/office/word/2016/wordml/cid" xmlns:w16se="http://schemas.microsoft.com/office/word/2015/wordml/symex" xmlns:wpg="http://schemas.microsoft.com/office/word/2010/wordprocessingGroup" xmlns:wpi="http://schemas.microsoft.com/office/word/2010/wordprocessingInk" xmlns:wne="http://schemas.microsoft.com/office/word/2006/wordml" xmlns:wps="http://schemas.microsoft.com/office/word/2010/wordprocessingShape" mc:Ignorable="w14 w15 w16se w16cid wp14">
+<w:endnotes xmlns:wpc="http://schemas.microsoft.com/office/word/2010/wordprocessingCanvas" xmlns:mo="http://schemas.microsoft.com/office/mac/office/2008/main" xmlns:mc="http://schemas.openxmlformats.org/markup-compatibility/2006" xmlns:mv="urn:schemas-microsoft-com:mac:vml" xmlns:o="urn:schemas-microsoft-com:office:office" xmlns:r="http://schemas.openxmlformats.org/officeDocument/2006/relationships" xmlns:m="http://schemas.openxmlformats.org/officeDocument/2006/math" xmlns:v="urn:schemas-microsoft-com:vml" xmlns:wp14="http://schemas.microsoft.com/office/word/2010/wordprocessingDrawing" xmlns:wp="http://schemas.openxmlformats.org/drawingml/2006/wordprocessingDrawing" xmlns:w10="urn:schemas-microsoft-com:office:word" xmlns:w="http://schemas.openxmlformats.org/wordprocessingml/2006/main" xmlns:w14="http://schemas.microsoft.com/office/word/2010/wordml" xmlns:w15="http://schemas.microsoft.com/office/word/2012/wordml" xmlns:wpg="http://schemas.microsoft.com/office/word/2010/wordprocessingGroup" xmlns:wpi="http://schemas.microsoft.com/office/word/2010/wordprocessingInk" xmlns:wne="http://schemas.microsoft.com/office/word/2006/wordml" xmlns:wps="http://schemas.microsoft.com/office/word/2010/wordprocessingShape" mc:Ignorable="w14 w15 wp14">
   <w:endnote w:type="separator" w:id="-1">
     <w:p>
       <w:pPr>
@@ -8687,7 +9259,7 @@
 </file>
 
 <file path=word/footnotes.xml><?xml version="1.0" encoding="utf-8"?>
-<w:footnotes xmlns:wpc="http://schemas.microsoft.com/office/word/2010/wordprocessingCanvas" xmlns:cx="http://schemas.microsoft.com/office/drawing/2014/chartex" xmlns:cx1="http://schemas.microsoft.com/office/drawing/2015/9/8/chartex" xmlns:cx2="http://schemas.microsoft.com/office/drawing/2015/10/21/chartex" xmlns:cx3="http://schemas.microsoft.com/office/drawing/2016/5/9/chartex" xmlns:cx4="http://schemas.microsoft.com/office/drawing/2016/5/10/chartex" xmlns:cx5="http://schemas.microsoft.com/office/drawing/2016/5/11/chartex" xmlns:cx6="http://schemas.microsoft.com/office/drawing/2016/5/12/chartex" xmlns:cx7="http://schemas.microsoft.com/office/drawing/2016/5/13/chartex" xmlns:cx8="http://schemas.microsoft.com/office/drawing/2016/5/14/chartex" xmlns:mc="http://schemas.openxmlformats.org/markup-compatibility/2006" xmlns:aink="http://schemas.microsoft.com/office/drawing/2016/ink" xmlns:am3d="http://schemas.microsoft.com/office/drawing/2017/model3d" xmlns:o="urn:schemas-microsoft-com:office:office" xmlns:r="http://schemas.openxmlformats.org/officeDocument/2006/relationships" xmlns:m="http://schemas.openxmlformats.org/officeDocument/2006/math" xmlns:v="urn:schemas-microsoft-com:vml" xmlns:wp14="http://schemas.microsoft.com/office/word/2010/wordprocessingDrawing" xmlns:wp="http://schemas.openxmlformats.org/drawingml/2006/wordprocessingDrawing" xmlns:w10="urn:schemas-microsoft-com:office:word" xmlns:w="http://schemas.openxmlformats.org/wordprocessingml/2006/main" xmlns:w14="http://schemas.microsoft.com/office/word/2010/wordml" xmlns:w15="http://schemas.microsoft.com/office/word/2012/wordml" xmlns:w16cid="http://schemas.microsoft.com/office/word/2016/wordml/cid" xmlns:w16se="http://schemas.microsoft.com/office/word/2015/wordml/symex" xmlns:wpg="http://schemas.microsoft.com/office/word/2010/wordprocessingGroup" xmlns:wpi="http://schemas.microsoft.com/office/word/2010/wordprocessingInk" xmlns:wne="http://schemas.microsoft.com/office/word/2006/wordml" xmlns:wps="http://schemas.microsoft.com/office/word/2010/wordprocessingShape" mc:Ignorable="w14 w15 w16se w16cid wp14">
+<w:footnotes xmlns:wpc="http://schemas.microsoft.com/office/word/2010/wordprocessingCanvas" xmlns:mo="http://schemas.microsoft.com/office/mac/office/2008/main" xmlns:mc="http://schemas.openxmlformats.org/markup-compatibility/2006" xmlns:mv="urn:schemas-microsoft-com:mac:vml" xmlns:o="urn:schemas-microsoft-com:office:office" xmlns:r="http://schemas.openxmlformats.org/officeDocument/2006/relationships" xmlns:m="http://schemas.openxmlformats.org/officeDocument/2006/math" xmlns:v="urn:schemas-microsoft-com:vml" xmlns:wp14="http://schemas.microsoft.com/office/word/2010/wordprocessingDrawing" xmlns:wp="http://schemas.openxmlformats.org/drawingml/2006/wordprocessingDrawing" xmlns:w10="urn:schemas-microsoft-com:office:word" xmlns:w="http://schemas.openxmlformats.org/wordprocessingml/2006/main" xmlns:w14="http://schemas.microsoft.com/office/word/2010/wordml" xmlns:w15="http://schemas.microsoft.com/office/word/2012/wordml" xmlns:wpg="http://schemas.microsoft.com/office/word/2010/wordprocessingGroup" xmlns:wpi="http://schemas.microsoft.com/office/word/2010/wordprocessingInk" xmlns:wne="http://schemas.microsoft.com/office/word/2006/wordml" xmlns:wps="http://schemas.microsoft.com/office/word/2010/wordprocessingShape" mc:Ignorable="w14 w15 wp14">
   <w:footnote w:type="separator" w:id="-1">
     <w:p>
       <w:pPr>
@@ -8732,8 +9304,8 @@
 </file>
 
 <file path=word/numbering.xml><?xml version="1.0" encoding="utf-8"?>
-<w:numbering xmlns:wpc="http://schemas.microsoft.com/office/word/2010/wordprocessingCanvas" xmlns:cx="http://schemas.microsoft.com/office/drawing/2014/chartex" xmlns:cx1="http://schemas.microsoft.com/office/drawing/2015/9/8/chartex" xmlns:cx2="http://schemas.microsoft.com/office/drawing/2015/10/21/chartex" xmlns:cx3="http://schemas.microsoft.com/office/drawing/2016/5/9/chartex" xmlns:cx4="http://schemas.microsoft.com/office/drawing/2016/5/10/chartex" xmlns:cx5="http://schemas.microsoft.com/office/drawing/2016/5/11/chartex" xmlns:cx6="http://schemas.microsoft.com/office/drawing/2016/5/12/chartex" xmlns:cx7="http://schemas.microsoft.com/office/drawing/2016/5/13/chartex" xmlns:cx8="http://schemas.microsoft.com/office/drawing/2016/5/14/chartex" xmlns:mc="http://schemas.openxmlformats.org/markup-compatibility/2006" xmlns:aink="http://schemas.microsoft.com/office/drawing/2016/ink" xmlns:am3d="http://schemas.microsoft.com/office/drawing/2017/model3d" xmlns:o="urn:schemas-microsoft-com:office:office" xmlns:r="http://schemas.openxmlformats.org/officeDocument/2006/relationships" xmlns:m="http://schemas.openxmlformats.org/officeDocument/2006/math" xmlns:v="urn:schemas-microsoft-com:vml" xmlns:wp14="http://schemas.microsoft.com/office/word/2010/wordprocessingDrawing" xmlns:wp="http://schemas.openxmlformats.org/drawingml/2006/wordprocessingDrawing" xmlns:w10="urn:schemas-microsoft-com:office:word" xmlns:w="http://schemas.openxmlformats.org/wordprocessingml/2006/main" xmlns:w14="http://schemas.microsoft.com/office/word/2010/wordml" xmlns:w15="http://schemas.microsoft.com/office/word/2012/wordml" xmlns:w16cid="http://schemas.microsoft.com/office/word/2016/wordml/cid" xmlns:w16se="http://schemas.microsoft.com/office/word/2015/wordml/symex" xmlns:wpg="http://schemas.microsoft.com/office/word/2010/wordprocessingGroup" xmlns:wpi="http://schemas.microsoft.com/office/word/2010/wordprocessingInk" xmlns:wne="http://schemas.microsoft.com/office/word/2006/wordml" xmlns:wps="http://schemas.microsoft.com/office/word/2010/wordprocessingShape" mc:Ignorable="w14 w15 w16se w16cid wp14">
-  <w:abstractNum w:abstractNumId="0" w15:restartNumberingAfterBreak="0">
+<w:numbering xmlns:wpc="http://schemas.microsoft.com/office/word/2010/wordprocessingCanvas" xmlns:mo="http://schemas.microsoft.com/office/mac/office/2008/main" xmlns:mc="http://schemas.openxmlformats.org/markup-compatibility/2006" xmlns:mv="urn:schemas-microsoft-com:mac:vml" xmlns:o="urn:schemas-microsoft-com:office:office" xmlns:r="http://schemas.openxmlformats.org/officeDocument/2006/relationships" xmlns:m="http://schemas.openxmlformats.org/officeDocument/2006/math" xmlns:v="urn:schemas-microsoft-com:vml" xmlns:wp14="http://schemas.microsoft.com/office/word/2010/wordprocessingDrawing" xmlns:wp="http://schemas.openxmlformats.org/drawingml/2006/wordprocessingDrawing" xmlns:w10="urn:schemas-microsoft-com:office:word" xmlns:w="http://schemas.openxmlformats.org/wordprocessingml/2006/main" xmlns:w14="http://schemas.microsoft.com/office/word/2010/wordml" xmlns:w15="http://schemas.microsoft.com/office/word/2012/wordml" xmlns:wpg="http://schemas.microsoft.com/office/word/2010/wordprocessingGroup" xmlns:wpi="http://schemas.microsoft.com/office/word/2010/wordprocessingInk" xmlns:wne="http://schemas.microsoft.com/office/word/2006/wordml" xmlns:wps="http://schemas.microsoft.com/office/word/2010/wordprocessingShape" mc:Ignorable="w14 w15 wp14">
+  <w:abstractNum w:abstractNumId="0">
     <w:nsid w:val="00707498"/>
     <w:multiLevelType w:val="hybridMultilevel"/>
     <w:tmpl w:val="734CB782"/>
@@ -8846,7 +9418,7 @@
       </w:rPr>
     </w:lvl>
   </w:abstractNum>
-  <w:abstractNum w:abstractNumId="1" w15:restartNumberingAfterBreak="0">
+  <w:abstractNum w:abstractNumId="1">
     <w:nsid w:val="03D82CCC"/>
     <w:multiLevelType w:val="hybridMultilevel"/>
     <w:tmpl w:val="7056EC70"/>
@@ -8959,7 +9531,7 @@
       </w:rPr>
     </w:lvl>
   </w:abstractNum>
-  <w:abstractNum w:abstractNumId="2" w15:restartNumberingAfterBreak="0">
+  <w:abstractNum w:abstractNumId="2">
     <w:nsid w:val="0AC7273A"/>
     <w:multiLevelType w:val="hybridMultilevel"/>
     <w:tmpl w:val="3A6A5D8A"/>
@@ -9072,7 +9644,7 @@
       </w:rPr>
     </w:lvl>
   </w:abstractNum>
-  <w:abstractNum w:abstractNumId="3" w15:restartNumberingAfterBreak="0">
+  <w:abstractNum w:abstractNumId="3">
     <w:nsid w:val="17DE6569"/>
     <w:multiLevelType w:val="hybridMultilevel"/>
     <w:tmpl w:val="65F4D05C"/>
@@ -9185,7 +9757,7 @@
       </w:rPr>
     </w:lvl>
   </w:abstractNum>
-  <w:abstractNum w:abstractNumId="4" w15:restartNumberingAfterBreak="0">
+  <w:abstractNum w:abstractNumId="4">
     <w:nsid w:val="20340FBA"/>
     <w:multiLevelType w:val="hybridMultilevel"/>
     <w:tmpl w:val="30A81BDE"/>
@@ -9271,7 +9843,7 @@
       </w:pPr>
     </w:lvl>
   </w:abstractNum>
-  <w:abstractNum w:abstractNumId="5" w15:restartNumberingAfterBreak="0">
+  <w:abstractNum w:abstractNumId="5">
     <w:nsid w:val="36645D2F"/>
     <w:multiLevelType w:val="hybridMultilevel"/>
     <w:tmpl w:val="2E969A16"/>
@@ -9384,7 +9956,7 @@
       </w:rPr>
     </w:lvl>
   </w:abstractNum>
-  <w:abstractNum w:abstractNumId="6" w15:restartNumberingAfterBreak="0">
+  <w:abstractNum w:abstractNumId="6">
     <w:nsid w:val="3BB30990"/>
     <w:multiLevelType w:val="hybridMultilevel"/>
     <w:tmpl w:val="1780D6B0"/>
@@ -9497,7 +10069,7 @@
       </w:rPr>
     </w:lvl>
   </w:abstractNum>
-  <w:abstractNum w:abstractNumId="7" w15:restartNumberingAfterBreak="0">
+  <w:abstractNum w:abstractNumId="7">
     <w:nsid w:val="3CC769F5"/>
     <w:multiLevelType w:val="hybridMultilevel"/>
     <w:tmpl w:val="EA38E686"/>
@@ -9583,7 +10155,7 @@
       </w:pPr>
     </w:lvl>
   </w:abstractNum>
-  <w:abstractNum w:abstractNumId="8" w15:restartNumberingAfterBreak="0">
+  <w:abstractNum w:abstractNumId="8">
     <w:nsid w:val="40287230"/>
     <w:multiLevelType w:val="hybridMultilevel"/>
     <w:tmpl w:val="F8C8D0B6"/>
@@ -9696,7 +10268,7 @@
       </w:rPr>
     </w:lvl>
   </w:abstractNum>
-  <w:abstractNum w:abstractNumId="9" w15:restartNumberingAfterBreak="0">
+  <w:abstractNum w:abstractNumId="9">
     <w:nsid w:val="4CA46738"/>
     <w:multiLevelType w:val="hybridMultilevel"/>
     <w:tmpl w:val="EA38E686"/>
@@ -9782,7 +10354,7 @@
       </w:pPr>
     </w:lvl>
   </w:abstractNum>
-  <w:abstractNum w:abstractNumId="10" w15:restartNumberingAfterBreak="0">
+  <w:abstractNum w:abstractNumId="10">
     <w:nsid w:val="644E40B3"/>
     <w:multiLevelType w:val="hybridMultilevel"/>
     <w:tmpl w:val="C4C083FE"/>
@@ -9895,7 +10467,7 @@
       </w:rPr>
     </w:lvl>
   </w:abstractNum>
-  <w:abstractNum w:abstractNumId="11" w15:restartNumberingAfterBreak="0">
+  <w:abstractNum w:abstractNumId="11">
     <w:nsid w:val="6792162F"/>
     <w:multiLevelType w:val="hybridMultilevel"/>
     <w:tmpl w:val="782A5788"/>
@@ -9981,7 +10553,7 @@
       </w:pPr>
     </w:lvl>
   </w:abstractNum>
-  <w:abstractNum w:abstractNumId="12" w15:restartNumberingAfterBreak="0">
+  <w:abstractNum w:abstractNumId="12">
     <w:nsid w:val="68735D64"/>
     <w:multiLevelType w:val="hybridMultilevel"/>
     <w:tmpl w:val="F9B06E16"/>
@@ -10094,7 +10666,7 @@
       </w:rPr>
     </w:lvl>
   </w:abstractNum>
-  <w:abstractNum w:abstractNumId="13" w15:restartNumberingAfterBreak="0">
+  <w:abstractNum w:abstractNumId="13">
     <w:nsid w:val="705E1AB9"/>
     <w:multiLevelType w:val="hybridMultilevel"/>
     <w:tmpl w:val="CB6ECC68"/>
@@ -10253,7 +10825,7 @@
 </file>
 
 <file path=word/styles.xml><?xml version="1.0" encoding="utf-8"?>
-<w:styles xmlns:mc="http://schemas.openxmlformats.org/markup-compatibility/2006" xmlns:r="http://schemas.openxmlformats.org/officeDocument/2006/relationships" xmlns:w="http://schemas.openxmlformats.org/wordprocessingml/2006/main" xmlns:w14="http://schemas.microsoft.com/office/word/2010/wordml" xmlns:w15="http://schemas.microsoft.com/office/word/2012/wordml" xmlns:w16cid="http://schemas.microsoft.com/office/word/2016/wordml/cid" xmlns:w16se="http://schemas.microsoft.com/office/word/2015/wordml/symex" mc:Ignorable="w14 w15 w16se w16cid">
+<w:styles xmlns:mc="http://schemas.openxmlformats.org/markup-compatibility/2006" xmlns:r="http://schemas.openxmlformats.org/officeDocument/2006/relationships" xmlns:w="http://schemas.openxmlformats.org/wordprocessingml/2006/main" xmlns:w14="http://schemas.microsoft.com/office/word/2010/wordml" xmlns:w15="http://schemas.microsoft.com/office/word/2012/wordml" mc:Ignorable="w14 w15">
   <w:docDefaults>
     <w:rPrDefault>
       <w:rPr>
@@ -10267,7 +10839,7 @@
       </w:pPr>
     </w:pPrDefault>
   </w:docDefaults>
-  <w:latentStyles w:defLockedState="0" w:defUIPriority="99" w:defSemiHidden="0" w:defUnhideWhenUsed="0" w:defQFormat="0" w:count="375">
+  <w:latentStyles w:defLockedState="0" w:defUIPriority="99" w:defSemiHidden="0" w:defUnhideWhenUsed="0" w:defQFormat="0" w:count="382">
     <w:lsdException w:name="Normal" w:uiPriority="0" w:qFormat="1"/>
     <w:lsdException w:name="heading 1" w:uiPriority="9" w:qFormat="1"/>
     <w:lsdException w:name="heading 2" w:semiHidden="1" w:uiPriority="9" w:unhideWhenUsed="1" w:qFormat="1"/>
@@ -10641,8 +11213,6 @@
     <w:lsdException w:name="List Table 7 Colorful Accent 6" w:uiPriority="52"/>
     <w:lsdException w:name="Mention" w:semiHidden="1" w:unhideWhenUsed="1"/>
     <w:lsdException w:name="Smart Hyperlink" w:semiHidden="1" w:unhideWhenUsed="1"/>
-    <w:lsdException w:name="Hashtag" w:semiHidden="1" w:unhideWhenUsed="1"/>
-    <w:lsdException w:name="Unresolved Mention" w:semiHidden="1" w:unhideWhenUsed="1"/>
   </w:latentStyles>
   <w:style w:type="paragraph" w:default="1" w:styleId="Normal">
     <w:name w:val="Normal"/>
@@ -11369,6 +11939,7 @@
       <w:spacing w:after="0" w:line="240" w:lineRule="auto"/>
     </w:pPr>
     <w:tblPr>
+      <w:tblInd w:w="0" w:type="dxa"/>
       <w:tblBorders>
         <w:top w:val="single" w:sz="4" w:space="0" w:color="auto"/>
         <w:left w:val="single" w:sz="4" w:space="0" w:color="auto"/>
@@ -11377,6 +11948,12 @@
         <w:insideH w:val="single" w:sz="4" w:space="0" w:color="auto"/>
         <w:insideV w:val="single" w:sz="4" w:space="0" w:color="auto"/>
       </w:tblBorders>
+      <w:tblCellMar>
+        <w:top w:w="0" w:type="dxa"/>
+        <w:left w:w="108" w:type="dxa"/>
+        <w:bottom w:w="0" w:type="dxa"/>
+        <w:right w:w="108" w:type="dxa"/>
+      </w:tblCellMar>
     </w:tblPr>
   </w:style>
   <w:style w:type="table" w:styleId="GridTable4-Accent2">
@@ -11390,6 +11967,7 @@
     <w:tblPr>
       <w:tblStyleRowBandSize w:val="1"/>
       <w:tblStyleColBandSize w:val="1"/>
+      <w:tblInd w:w="0" w:type="dxa"/>
       <w:tblBorders>
         <w:top w:val="single" w:sz="4" w:space="0" w:color="F4B083" w:themeColor="accent2" w:themeTint="99"/>
         <w:left w:val="single" w:sz="4" w:space="0" w:color="F4B083" w:themeColor="accent2" w:themeTint="99"/>
@@ -11398,6 +11976,12 @@
         <w:insideH w:val="single" w:sz="4" w:space="0" w:color="F4B083" w:themeColor="accent2" w:themeTint="99"/>
         <w:insideV w:val="single" w:sz="4" w:space="0" w:color="F4B083" w:themeColor="accent2" w:themeTint="99"/>
       </w:tblBorders>
+      <w:tblCellMar>
+        <w:top w:w="0" w:type="dxa"/>
+        <w:left w:w="108" w:type="dxa"/>
+        <w:bottom w:w="0" w:type="dxa"/>
+        <w:right w:w="108" w:type="dxa"/>
+      </w:tblCellMar>
     </w:tblPr>
     <w:tblStylePr w:type="firstRow">
       <w:rPr>
@@ -11466,6 +12050,7 @@
     <w:tblPr>
       <w:tblStyleRowBandSize w:val="1"/>
       <w:tblStyleColBandSize w:val="1"/>
+      <w:tblInd w:w="0" w:type="dxa"/>
       <w:tblBorders>
         <w:top w:val="single" w:sz="4" w:space="0" w:color="F7CAAC" w:themeColor="accent2" w:themeTint="66"/>
         <w:left w:val="single" w:sz="4" w:space="0" w:color="F7CAAC" w:themeColor="accent2" w:themeTint="66"/>
@@ -11474,6 +12059,12 @@
         <w:insideH w:val="single" w:sz="4" w:space="0" w:color="F7CAAC" w:themeColor="accent2" w:themeTint="66"/>
         <w:insideV w:val="single" w:sz="4" w:space="0" w:color="F7CAAC" w:themeColor="accent2" w:themeTint="66"/>
       </w:tblBorders>
+      <w:tblCellMar>
+        <w:top w:w="0" w:type="dxa"/>
+        <w:left w:w="108" w:type="dxa"/>
+        <w:bottom w:w="0" w:type="dxa"/>
+        <w:right w:w="108" w:type="dxa"/>
+      </w:tblCellMar>
     </w:tblPr>
     <w:tblStylePr w:type="firstRow">
       <w:rPr>
@@ -11815,7 +12406,7 @@
 </file>
 
 <file path=customXml/itemProps1.xml><?xml version="1.0" encoding="utf-8"?>
-<ds:datastoreItem xmlns:ds="http://schemas.openxmlformats.org/officeDocument/2006/customXml" ds:itemID="{B4CBD85E-D504-4498-8772-96490E6C07D5}">
+<ds:datastoreItem xmlns:ds="http://schemas.openxmlformats.org/officeDocument/2006/customXml" ds:itemID="{B98F98DD-16CF-334C-95B3-5351CF3A5797}">
   <ds:schemaRefs>
     <ds:schemaRef ds:uri="http://schemas.openxmlformats.org/officeDocument/2006/bibliography"/>
   </ds:schemaRefs>

</xml_diff>

<commit_message>
init commit of review of previous section
</commit_message>
<xml_diff>
--- a/Alpha Factory - Initial Design Report.docx
+++ b/Alpha Factory - Initial Design Report.docx
@@ -3629,7 +3629,27 @@
         <w:rPr>
           <w:sz w:val="22"/>
         </w:rPr>
-        <w:t xml:space="preserve"> we believe that we do not need to convince you about the importance of money, as we can appreciate that everyone had some concerns about money at some point or other. Rather, we are here to help you make </w:t>
+        <w:t xml:space="preserve"> we believe that we do not need to convince you about the importance of money, as we can appreciate that everyone had some concerns about money at some point or </w:t>
+      </w:r>
+      <w:commentRangeStart w:id="1"/>
+      <w:r>
+        <w:rPr>
+          <w:sz w:val="22"/>
+        </w:rPr>
+        <w:t>other</w:t>
+      </w:r>
+      <w:commentRangeEnd w:id="1"/>
+      <w:r>
+        <w:rPr>
+          <w:rStyle w:val="CommentReference"/>
+        </w:rPr>
+        <w:commentReference w:id="1"/>
+      </w:r>
+      <w:r>
+        <w:rPr>
+          <w:sz w:val="22"/>
+        </w:rPr>
+        <w:t xml:space="preserve">. Rather, we are here to help you make </w:t>
       </w:r>
       <w:r>
         <w:rPr>
@@ -3875,7 +3895,7 @@
           <w:sz w:val="36"/>
         </w:rPr>
       </w:pPr>
-      <w:bookmarkStart w:id="1" w:name="_Toc526433971"/>
+      <w:bookmarkStart w:id="2" w:name="_Toc526433971"/>
       <w:r>
         <w:rPr>
           <w:sz w:val="36"/>
@@ -3883,7 +3903,7 @@
         <w:lastRenderedPageBreak/>
         <w:t>Project Scope</w:t>
       </w:r>
-      <w:bookmarkEnd w:id="1"/>
+      <w:bookmarkEnd w:id="2"/>
     </w:p>
     <w:p>
       <w:pPr>
@@ -4038,7 +4058,29 @@
         <w:rPr>
           <w:sz w:val="22"/>
         </w:rPr>
-        <w:t xml:space="preserve"> time to manage their own asset portfolios/investments. Specifically, we aim to get to know you through our quick questionnaires, so we can create a personalized diversified portfolio of assets at a risk tolerance you are comfortable with while meeting your</w:t>
+        <w:t xml:space="preserve"> time to manage their own asset portfolios/investments. </w:t>
+      </w:r>
+      <w:commentRangeStart w:id="3"/>
+      <w:proofErr w:type="gramStart"/>
+      <w:r>
+        <w:rPr>
+          <w:sz w:val="22"/>
+        </w:rPr>
+        <w:t>Specifically</w:t>
+      </w:r>
+      <w:commentRangeEnd w:id="3"/>
+      <w:proofErr w:type="gramEnd"/>
+      <w:r>
+        <w:rPr>
+          <w:rStyle w:val="CommentReference"/>
+        </w:rPr>
+        <w:commentReference w:id="3"/>
+      </w:r>
+      <w:r>
+        <w:rPr>
+          <w:sz w:val="22"/>
+        </w:rPr>
+        <w:t>, we aim to get to know you through our quick questionnaires, so we can create a personalized diversified portfolio of assets at a risk tolerance you are comfortable with while meeting your</w:t>
       </w:r>
       <w:r>
         <w:rPr>
@@ -4090,14 +4132,14 @@
           <w:sz w:val="36"/>
         </w:rPr>
       </w:pPr>
-      <w:bookmarkStart w:id="2" w:name="_Toc526433972"/>
+      <w:bookmarkStart w:id="4" w:name="_Toc526433972"/>
       <w:r>
         <w:rPr>
           <w:sz w:val="36"/>
         </w:rPr>
         <w:t>Survey of Existing Solutions</w:t>
       </w:r>
-      <w:bookmarkEnd w:id="2"/>
+      <w:bookmarkEnd w:id="4"/>
     </w:p>
     <w:p>
       <w:pPr>
@@ -4482,11 +4524,11 @@
       <w:pPr>
         <w:pStyle w:val="Heading2"/>
       </w:pPr>
-      <w:bookmarkStart w:id="3" w:name="_Toc526433973"/>
+      <w:bookmarkStart w:id="5" w:name="_Toc526433973"/>
       <w:r>
         <w:t>Survey of Existing Solutions – Deeper Dive</w:t>
       </w:r>
-      <w:bookmarkEnd w:id="3"/>
+      <w:bookmarkEnd w:id="5"/>
     </w:p>
     <w:p>
       <w:pPr>
@@ -5184,11 +5226,11 @@
       <w:pPr>
         <w:pStyle w:val="Heading1"/>
       </w:pPr>
-      <w:bookmarkStart w:id="4" w:name="_Toc526433974"/>
+      <w:bookmarkStart w:id="6" w:name="_Toc526433974"/>
       <w:r>
         <w:t>Project Framework</w:t>
       </w:r>
-      <w:bookmarkEnd w:id="4"/>
+      <w:bookmarkEnd w:id="6"/>
     </w:p>
     <w:p>
       <w:pPr>
@@ -5224,11 +5266,11 @@
       <w:pPr>
         <w:pStyle w:val="Heading2"/>
       </w:pPr>
-      <w:bookmarkStart w:id="5" w:name="_Toc526433975"/>
+      <w:bookmarkStart w:id="7" w:name="_Toc526433975"/>
       <w:r>
         <w:t>Stakeholder Analysis</w:t>
       </w:r>
-      <w:bookmarkEnd w:id="5"/>
+      <w:bookmarkEnd w:id="7"/>
     </w:p>
     <w:p>
       <w:pPr>
@@ -5279,11 +5321,11 @@
       <w:pPr>
         <w:pStyle w:val="Heading3"/>
       </w:pPr>
-      <w:bookmarkStart w:id="6" w:name="_Toc526433976"/>
+      <w:bookmarkStart w:id="8" w:name="_Toc526433976"/>
       <w:r>
         <w:t>Step 1: Identify all Stakeholders</w:t>
       </w:r>
-      <w:bookmarkEnd w:id="6"/>
+      <w:bookmarkEnd w:id="8"/>
     </w:p>
     <w:p>
       <w:pPr>
@@ -5739,11 +5781,11 @@
       <w:pPr>
         <w:pStyle w:val="Heading3"/>
       </w:pPr>
-      <w:bookmarkStart w:id="7" w:name="_Toc526433977"/>
+      <w:bookmarkStart w:id="9" w:name="_Toc526433977"/>
       <w:r>
         <w:t>Step 2: Prioritize Stakeholders</w:t>
       </w:r>
-      <w:bookmarkEnd w:id="7"/>
+      <w:bookmarkEnd w:id="9"/>
     </w:p>
     <w:p>
       <w:pPr>
@@ -6201,11 +6243,11 @@
       <w:pPr>
         <w:pStyle w:val="Heading3"/>
       </w:pPr>
-      <w:bookmarkStart w:id="8" w:name="_Toc526433978"/>
+      <w:bookmarkStart w:id="10" w:name="_Toc526433978"/>
       <w:r>
         <w:t>Step 3: Understand your Stakeholders</w:t>
       </w:r>
-      <w:bookmarkEnd w:id="8"/>
+      <w:bookmarkEnd w:id="10"/>
     </w:p>
     <w:p>
       <w:pPr>
@@ -6845,11 +6887,11 @@
       <w:pPr>
         <w:pStyle w:val="Heading2"/>
       </w:pPr>
-      <w:bookmarkStart w:id="9" w:name="_Toc526433979"/>
+      <w:bookmarkStart w:id="11" w:name="_Toc526433979"/>
       <w:r>
         <w:t>Functions</w:t>
       </w:r>
-      <w:bookmarkEnd w:id="9"/>
+      <w:bookmarkEnd w:id="11"/>
     </w:p>
     <w:p>
       <w:pPr>
@@ -6923,11 +6965,11 @@
       <w:pPr>
         <w:pStyle w:val="Heading2"/>
       </w:pPr>
-      <w:bookmarkStart w:id="10" w:name="_Toc526433980"/>
+      <w:bookmarkStart w:id="12" w:name="_Toc526433980"/>
       <w:r>
         <w:t>Objectives and Constraints</w:t>
       </w:r>
-      <w:bookmarkEnd w:id="10"/>
+      <w:bookmarkEnd w:id="12"/>
     </w:p>
     <w:p>
       <w:pPr>
@@ -6969,11 +7011,11 @@
       <w:pPr>
         <w:pStyle w:val="Heading3"/>
       </w:pPr>
-      <w:bookmarkStart w:id="11" w:name="_Toc526433981"/>
+      <w:bookmarkStart w:id="13" w:name="_Toc526433981"/>
       <w:r>
         <w:t>Objectives</w:t>
       </w:r>
-      <w:bookmarkEnd w:id="11"/>
+      <w:bookmarkEnd w:id="13"/>
     </w:p>
     <w:p>
       <w:pPr>
@@ -7051,11 +7093,11 @@
       <w:pPr>
         <w:pStyle w:val="Heading3"/>
       </w:pPr>
-      <w:bookmarkStart w:id="12" w:name="_Toc526433982"/>
+      <w:bookmarkStart w:id="14" w:name="_Toc526433982"/>
       <w:r>
         <w:t>Constraints</w:t>
       </w:r>
-      <w:bookmarkEnd w:id="12"/>
+      <w:bookmarkEnd w:id="14"/>
       <w:r>
         <w:t xml:space="preserve"> </w:t>
       </w:r>
@@ -7219,11 +7261,11 @@
       <w:pPr>
         <w:pStyle w:val="Heading1"/>
       </w:pPr>
-      <w:bookmarkStart w:id="13" w:name="_Toc526433983"/>
+      <w:bookmarkStart w:id="15" w:name="_Toc526433983"/>
       <w:r>
         <w:t>Design Decisions</w:t>
       </w:r>
-      <w:bookmarkEnd w:id="13"/>
+      <w:bookmarkEnd w:id="15"/>
     </w:p>
     <w:p>
       <w:pPr>
@@ -7237,12 +7279,12 @@
       <w:pPr>
         <w:pStyle w:val="Heading2"/>
       </w:pPr>
-      <w:bookmarkStart w:id="14" w:name="_Toc526433984"/>
+      <w:bookmarkStart w:id="16" w:name="_Toc526433984"/>
       <w:r>
         <w:lastRenderedPageBreak/>
         <w:t>Business Logic</w:t>
       </w:r>
-      <w:bookmarkEnd w:id="14"/>
+      <w:bookmarkEnd w:id="16"/>
     </w:p>
     <w:p>
       <w:pPr>
@@ -7275,11 +7317,11 @@
       <w:pPr>
         <w:pStyle w:val="Heading3"/>
       </w:pPr>
-      <w:bookmarkStart w:id="15" w:name="_Toc526433985"/>
+      <w:bookmarkStart w:id="17" w:name="_Toc526433985"/>
       <w:r>
         <w:t>Asset Universe Selection</w:t>
       </w:r>
-      <w:bookmarkEnd w:id="15"/>
+      <w:bookmarkEnd w:id="17"/>
     </w:p>
     <w:p>
       <w:pPr>
@@ -7299,11 +7341,11 @@
       <w:pPr>
         <w:pStyle w:val="Heading3"/>
       </w:pPr>
-      <w:bookmarkStart w:id="16" w:name="_Toc526433986"/>
+      <w:bookmarkStart w:id="18" w:name="_Toc526433986"/>
       <w:r>
         <w:t>Source of Financial Data</w:t>
       </w:r>
-      <w:bookmarkEnd w:id="16"/>
+      <w:bookmarkEnd w:id="18"/>
     </w:p>
     <w:p>
       <w:pPr>
@@ -7323,11 +7365,11 @@
       <w:pPr>
         <w:pStyle w:val="Heading3"/>
       </w:pPr>
-      <w:bookmarkStart w:id="17" w:name="_Toc526433987"/>
+      <w:bookmarkStart w:id="19" w:name="_Toc526433987"/>
       <w:r>
         <w:t>Portfolio Generation Strategy</w:t>
       </w:r>
-      <w:bookmarkEnd w:id="17"/>
+      <w:bookmarkEnd w:id="19"/>
     </w:p>
     <w:p>
       <w:pPr>
@@ -7347,11 +7389,11 @@
       <w:pPr>
         <w:pStyle w:val="Heading3"/>
       </w:pPr>
-      <w:bookmarkStart w:id="18" w:name="_Toc526433988"/>
+      <w:bookmarkStart w:id="20" w:name="_Toc526433988"/>
       <w:r>
         <w:t>Parameter Estimation</w:t>
       </w:r>
-      <w:bookmarkEnd w:id="18"/>
+      <w:bookmarkEnd w:id="20"/>
     </w:p>
     <w:p>
       <w:pPr>
@@ -7371,11 +7413,11 @@
       <w:pPr>
         <w:pStyle w:val="Heading3"/>
       </w:pPr>
-      <w:bookmarkStart w:id="19" w:name="_Toc526433989"/>
+      <w:bookmarkStart w:id="21" w:name="_Toc526433989"/>
       <w:r>
         <w:t>Considerations for Robustness</w:t>
       </w:r>
-      <w:bookmarkEnd w:id="19"/>
+      <w:bookmarkEnd w:id="21"/>
     </w:p>
     <w:p>
       <w:pPr>
@@ -7395,11 +7437,11 @@
       <w:pPr>
         <w:pStyle w:val="Heading3"/>
       </w:pPr>
-      <w:bookmarkStart w:id="20" w:name="_Toc526433990"/>
+      <w:bookmarkStart w:id="22" w:name="_Toc526433990"/>
       <w:r>
         <w:t>Portfolio Validation and Analytics</w:t>
       </w:r>
-      <w:bookmarkEnd w:id="20"/>
+      <w:bookmarkEnd w:id="22"/>
     </w:p>
     <w:p>
       <w:pPr>
@@ -7419,11 +7461,11 @@
       <w:pPr>
         <w:pStyle w:val="Heading2"/>
       </w:pPr>
-      <w:bookmarkStart w:id="21" w:name="_Toc526433991"/>
+      <w:bookmarkStart w:id="23" w:name="_Toc526433991"/>
       <w:r>
         <w:t>Front-End</w:t>
       </w:r>
-      <w:bookmarkEnd w:id="21"/>
+      <w:bookmarkEnd w:id="23"/>
     </w:p>
     <w:p>
       <w:pPr>
@@ -7443,30 +7485,54 @@
       <w:pPr>
         <w:pStyle w:val="Heading3"/>
       </w:pPr>
-      <w:bookmarkStart w:id="22" w:name="_Toc526433992"/>
+      <w:bookmarkStart w:id="24" w:name="_Toc526433992"/>
       <w:r>
         <w:t>User Interface</w:t>
       </w:r>
-      <w:bookmarkEnd w:id="22"/>
-    </w:p>
-    <w:p>
-      <w:pPr>
-        <w:rPr>
-          <w:sz w:val="22"/>
-        </w:rPr>
-      </w:pPr>
-    </w:p>
-    <w:p>
-      <w:pPr>
-        <w:rPr>
-          <w:sz w:val="22"/>
-        </w:rPr>
-      </w:pPr>
-      <w:r>
-        <w:rPr>
-          <w:sz w:val="22"/>
-        </w:rPr>
-        <w:t xml:space="preserve">The user interface will be primarily designed with simplicity and user friendliness in mind. With that being said, the design decisions will reflect these values as will the flows of the wire frames. The figure below will demonstrate how a user will traverse through the website. </w:t>
+      <w:bookmarkEnd w:id="24"/>
+    </w:p>
+    <w:p>
+      <w:pPr>
+        <w:rPr>
+          <w:sz w:val="22"/>
+        </w:rPr>
+      </w:pPr>
+    </w:p>
+    <w:p>
+      <w:pPr>
+        <w:rPr>
+          <w:sz w:val="22"/>
+        </w:rPr>
+      </w:pPr>
+      <w:r>
+        <w:rPr>
+          <w:sz w:val="22"/>
+        </w:rPr>
+        <w:t xml:space="preserve">The user interface will be primarily designed with simplicity and user friendliness in mind. With that being said, the design decisions will reflect these values as will the flows of the wire frames. </w:t>
+      </w:r>
+      <w:r>
+        <w:rPr>
+          <w:sz w:val="22"/>
+        </w:rPr>
+        <w:t xml:space="preserve">The design of the logo and name was done through a team-effort. The logo colours (orange, black and white) will be taken as the colour scheme/theme of the website. </w:t>
+      </w:r>
+      <w:r>
+        <w:rPr>
+          <w:sz w:val="22"/>
+        </w:rPr>
+        <w:t>The figure below demonstrate</w:t>
+      </w:r>
+      <w:r>
+        <w:rPr>
+          <w:sz w:val="22"/>
+        </w:rPr>
+        <w:t>s</w:t>
+      </w:r>
+      <w:r>
+        <w:rPr>
+          <w:sz w:val="22"/>
+        </w:rPr>
+        <w:t xml:space="preserve"> how a user will traverse through the website. </w:t>
       </w:r>
     </w:p>
     <w:p>
@@ -7498,7 +7564,7 @@
                     <pic:cNvPicPr/>
                   </pic:nvPicPr>
                   <pic:blipFill>
-                    <a:blip r:embed="rId9" cstate="print">
+                    <a:blip r:embed="rId11" cstate="print">
                       <a:extLst>
                         <a:ext uri="{28A0092B-C50C-407E-A947-70E740481C1C}">
                           <a14:useLocalDpi xmlns:a14="http://schemas.microsoft.com/office/drawing/2010/main" val="0"/>
@@ -7958,6 +8024,20 @@
     <w:p>
       <w:pPr>
         <w:rPr>
+          <w:sz w:val="22"/>
+        </w:rPr>
+      </w:pPr>
+    </w:p>
+    <w:p>
+      <w:pPr>
+        <w:rPr>
+          <w:sz w:val="22"/>
+        </w:rPr>
+      </w:pPr>
+    </w:p>
+    <w:p>
+      <w:pPr>
+        <w:rPr>
           <w:sz w:val="28"/>
           <w:szCs w:val="28"/>
           <w:u w:val="single"/>
@@ -7969,6 +8049,7 @@
           <w:szCs w:val="28"/>
           <w:u w:val="single"/>
         </w:rPr>
+        <w:lastRenderedPageBreak/>
         <w:t>Method 2</w:t>
       </w:r>
     </w:p>
@@ -7982,7 +8063,6 @@
         <w:rPr>
           <w:sz w:val="22"/>
         </w:rPr>
-        <w:lastRenderedPageBreak/>
         <w:t xml:space="preserve">On selection of </w:t>
       </w:r>
       <w:r>
@@ -8068,7 +8148,7 @@
       <w:pPr>
         <w:pStyle w:val="Heading3"/>
       </w:pPr>
-      <w:bookmarkStart w:id="23" w:name="_Toc526433993"/>
+      <w:bookmarkStart w:id="25" w:name="_Toc526433993"/>
     </w:p>
     <w:p>
       <w:pPr>
@@ -8077,7 +8157,7 @@
       <w:r>
         <w:t>Wireframe and Sketch of User Interface</w:t>
       </w:r>
-      <w:bookmarkEnd w:id="23"/>
+      <w:bookmarkEnd w:id="25"/>
     </w:p>
     <w:p>
       <w:pPr>
@@ -8097,37 +8177,41 @@
       <w:pPr>
         <w:pStyle w:val="Heading3"/>
       </w:pPr>
-      <w:bookmarkStart w:id="24" w:name="_Toc526433994"/>
+      <w:bookmarkStart w:id="26" w:name="_Toc526433994"/>
       <w:r>
         <w:t>Gathering User Input(s) and Feedback</w:t>
       </w:r>
-      <w:bookmarkEnd w:id="24"/>
-    </w:p>
-    <w:p>
-      <w:pPr>
-        <w:rPr>
-          <w:sz w:val="22"/>
-        </w:rPr>
-      </w:pPr>
-    </w:p>
-    <w:p>
-      <w:pPr>
-        <w:rPr>
-          <w:sz w:val="22"/>
-        </w:rPr>
-      </w:pPr>
-      <w:bookmarkStart w:id="25" w:name="_GoBack"/>
-      <w:bookmarkEnd w:id="25"/>
+      <w:bookmarkEnd w:id="26"/>
+    </w:p>
+    <w:p>
+      <w:pPr>
+        <w:rPr>
+          <w:sz w:val="22"/>
+        </w:rPr>
+      </w:pPr>
+      <w:r>
+        <w:rPr>
+          <w:sz w:val="22"/>
+        </w:rPr>
+        <w:t>For gathering data, a standard form method will be used on all pages. Forms will be generated with validation built into them to ensure that initial data is feasible and sufficient. A lack of data or invalid date will result in the user being unable to continue forward or submit their input. Further data validation and confirmation will occur in the back-end where the process will also be running on valid data.</w:t>
+      </w:r>
+    </w:p>
+    <w:p>
+      <w:pPr>
+        <w:rPr>
+          <w:sz w:val="22"/>
+        </w:rPr>
+      </w:pPr>
     </w:p>
     <w:p>
       <w:pPr>
         <w:pStyle w:val="Heading3"/>
       </w:pPr>
-      <w:bookmarkStart w:id="26" w:name="_Toc526433995"/>
+      <w:bookmarkStart w:id="27" w:name="_Toc526433995"/>
       <w:r>
         <w:t>Display of Computed Data</w:t>
       </w:r>
-      <w:bookmarkEnd w:id="26"/>
+      <w:bookmarkEnd w:id="27"/>
       <w:r>
         <w:t xml:space="preserve"> </w:t>
       </w:r>
@@ -8138,6 +8222,8 @@
           <w:sz w:val="22"/>
         </w:rPr>
       </w:pPr>
+      <w:bookmarkStart w:id="28" w:name="_GoBack"/>
+      <w:bookmarkEnd w:id="28"/>
     </w:p>
     <w:p>
       <w:pPr>
@@ -8150,11 +8236,11 @@
       <w:pPr>
         <w:pStyle w:val="Heading3"/>
       </w:pPr>
-      <w:bookmarkStart w:id="27" w:name="_Toc526433996"/>
+      <w:bookmarkStart w:id="29" w:name="_Toc526433996"/>
       <w:r>
         <w:t>Decision on Technologies Used</w:t>
       </w:r>
-      <w:bookmarkEnd w:id="27"/>
+      <w:bookmarkEnd w:id="29"/>
     </w:p>
     <w:p>
       <w:pPr>
@@ -8201,11 +8287,12 @@
       <w:pPr>
         <w:pStyle w:val="Heading2"/>
       </w:pPr>
-      <w:bookmarkStart w:id="28" w:name="_Toc526433997"/>
-      <w:r>
+      <w:bookmarkStart w:id="30" w:name="_Toc526433997"/>
+      <w:r>
+        <w:lastRenderedPageBreak/>
         <w:t>Back-End</w:t>
       </w:r>
-      <w:bookmarkEnd w:id="28"/>
+      <w:bookmarkEnd w:id="30"/>
     </w:p>
     <w:p>
       <w:pPr>
@@ -8218,11 +8305,11 @@
       <w:pPr>
         <w:pStyle w:val="Heading3"/>
       </w:pPr>
-      <w:bookmarkStart w:id="29" w:name="_Toc526433998"/>
+      <w:bookmarkStart w:id="31" w:name="_Toc526433998"/>
       <w:r>
         <w:t>Storage of Financial Data (Both Raw and Computed Data)</w:t>
       </w:r>
-      <w:bookmarkEnd w:id="29"/>
+      <w:bookmarkEnd w:id="31"/>
     </w:p>
     <w:p>
       <w:pPr>
@@ -8244,12 +8331,11 @@
       <w:pPr>
         <w:pStyle w:val="Heading3"/>
       </w:pPr>
-      <w:bookmarkStart w:id="30" w:name="_Toc526433999"/>
-      <w:r>
-        <w:lastRenderedPageBreak/>
+      <w:bookmarkStart w:id="32" w:name="_Toc526433999"/>
+      <w:r>
         <w:t>Cleaning Data &amp; Dealing with Missing Data</w:t>
       </w:r>
-      <w:bookmarkEnd w:id="30"/>
+      <w:bookmarkEnd w:id="32"/>
     </w:p>
     <w:p>
       <w:pPr>
@@ -8271,11 +8357,11 @@
       <w:pPr>
         <w:pStyle w:val="Heading3"/>
       </w:pPr>
-      <w:bookmarkStart w:id="31" w:name="_Toc526434000"/>
+      <w:bookmarkStart w:id="33" w:name="_Toc526434000"/>
       <w:r>
         <w:t>Choice of Database / Data Source for Raw Data</w:t>
       </w:r>
-      <w:bookmarkEnd w:id="31"/>
+      <w:bookmarkEnd w:id="33"/>
     </w:p>
     <w:p>
       <w:pPr>
@@ -8297,11 +8383,11 @@
       <w:pPr>
         <w:pStyle w:val="Heading3"/>
       </w:pPr>
-      <w:bookmarkStart w:id="32" w:name="_Toc526434001"/>
+      <w:bookmarkStart w:id="34" w:name="_Toc526434001"/>
       <w:r>
         <w:t>Setup of Data Access Layer for Data (Both Raw and Computed Data)</w:t>
       </w:r>
-      <w:bookmarkEnd w:id="32"/>
+      <w:bookmarkEnd w:id="34"/>
     </w:p>
     <w:p>
       <w:pPr>
@@ -8323,11 +8409,11 @@
       <w:pPr>
         <w:pStyle w:val="Heading3"/>
       </w:pPr>
-      <w:bookmarkStart w:id="33" w:name="_Toc526434002"/>
+      <w:bookmarkStart w:id="35" w:name="_Toc526434002"/>
       <w:r>
         <w:t>Hosting</w:t>
       </w:r>
-      <w:bookmarkEnd w:id="33"/>
+      <w:bookmarkEnd w:id="35"/>
     </w:p>
     <w:p>
       <w:pPr>
@@ -8349,11 +8435,11 @@
       <w:pPr>
         <w:pStyle w:val="Heading3"/>
       </w:pPr>
-      <w:bookmarkStart w:id="34" w:name="_Toc526434003"/>
+      <w:bookmarkStart w:id="36" w:name="_Toc526434003"/>
       <w:r>
         <w:t>Flow Chart and Decisions on Technologies Used</w:t>
       </w:r>
-      <w:bookmarkEnd w:id="34"/>
+      <w:bookmarkEnd w:id="36"/>
     </w:p>
     <w:p>
       <w:pPr>
@@ -8400,11 +8486,11 @@
       <w:pPr>
         <w:pStyle w:val="Heading1"/>
       </w:pPr>
-      <w:bookmarkStart w:id="35" w:name="_Toc526434004"/>
+      <w:bookmarkStart w:id="37" w:name="_Toc526434004"/>
       <w:r>
         <w:t>Analysis of Service Environment</w:t>
       </w:r>
-      <w:bookmarkEnd w:id="35"/>
+      <w:bookmarkEnd w:id="37"/>
     </w:p>
     <w:p>
       <w:pPr>
@@ -8424,11 +8510,11 @@
       <w:pPr>
         <w:pStyle w:val="Heading1"/>
       </w:pPr>
-      <w:bookmarkStart w:id="36" w:name="_Toc526434005"/>
+      <w:bookmarkStart w:id="38" w:name="_Toc526434005"/>
       <w:r>
         <w:t>Project Plan and Timeline</w:t>
       </w:r>
-      <w:bookmarkEnd w:id="36"/>
+      <w:bookmarkEnd w:id="38"/>
     </w:p>
     <w:p>
       <w:pPr>
@@ -8601,7 +8687,7 @@
                     <pic:cNvPicPr/>
                   </pic:nvPicPr>
                   <pic:blipFill rotWithShape="1">
-                    <a:blip r:embed="rId10">
+                    <a:blip r:embed="rId12">
                       <a:extLst>
                         <a:ext uri="{28A0092B-C50C-407E-A947-70E740481C1C}">
                           <a14:useLocalDpi xmlns:a14="http://schemas.microsoft.com/office/drawing/2010/main" val="0"/>
@@ -9200,12 +9286,12 @@
       <w:pPr>
         <w:pStyle w:val="Heading1"/>
       </w:pPr>
-      <w:bookmarkStart w:id="37" w:name="_Toc526434006"/>
+      <w:bookmarkStart w:id="39" w:name="_Toc526434006"/>
       <w:r>
         <w:lastRenderedPageBreak/>
         <w:t>References</w:t>
       </w:r>
-      <w:bookmarkEnd w:id="37"/>
+      <w:bookmarkEnd w:id="39"/>
     </w:p>
     <w:p>
       <w:pPr>
@@ -9231,6 +9317,50 @@
     </w:sectPr>
   </w:body>
 </w:document>
+</file>
+
+<file path=word/comments.xml><?xml version="1.0" encoding="utf-8"?>
+<w:comments xmlns:wpc="http://schemas.microsoft.com/office/word/2010/wordprocessingCanvas" xmlns:mo="http://schemas.microsoft.com/office/mac/office/2008/main" xmlns:mc="http://schemas.openxmlformats.org/markup-compatibility/2006" xmlns:mv="urn:schemas-microsoft-com:mac:vml" xmlns:o="urn:schemas-microsoft-com:office:office" xmlns:r="http://schemas.openxmlformats.org/officeDocument/2006/relationships" xmlns:m="http://schemas.openxmlformats.org/officeDocument/2006/math" xmlns:v="urn:schemas-microsoft-com:vml" xmlns:wp14="http://schemas.microsoft.com/office/word/2010/wordprocessingDrawing" xmlns:wp="http://schemas.openxmlformats.org/drawingml/2006/wordprocessingDrawing" xmlns:w10="urn:schemas-microsoft-com:office:word" xmlns:w="http://schemas.openxmlformats.org/wordprocessingml/2006/main" xmlns:w14="http://schemas.microsoft.com/office/word/2010/wordml" xmlns:w15="http://schemas.microsoft.com/office/word/2012/wordml" xmlns:wpg="http://schemas.microsoft.com/office/word/2010/wordprocessingGroup" xmlns:wpi="http://schemas.microsoft.com/office/word/2010/wordprocessingInk" xmlns:wne="http://schemas.microsoft.com/office/word/2006/wordml" xmlns:wps="http://schemas.microsoft.com/office/word/2010/wordprocessingShape" mc:Ignorable="w14 w15 wp14">
+  <w:comment w:id="1" w:author="Amr Mahmoud" w:date="2018-10-05T18:53:00Z" w:initials="AM">
+    <w:p>
+      <w:pPr>
+        <w:pStyle w:val="CommentText"/>
+      </w:pPr>
+      <w:r>
+        <w:rPr>
+          <w:rStyle w:val="CommentReference"/>
+        </w:rPr>
+        <w:annotationRef/>
+      </w:r>
+      <w:r>
+        <w:t>Another</w:t>
+      </w:r>
+    </w:p>
+  </w:comment>
+  <w:comment w:id="3" w:author="Amr Mahmoud" w:date="2018-10-05T18:55:00Z" w:initials="AM">
+    <w:p>
+      <w:pPr>
+        <w:pStyle w:val="CommentText"/>
+      </w:pPr>
+      <w:r>
+        <w:rPr>
+          <w:rStyle w:val="CommentReference"/>
+        </w:rPr>
+        <w:annotationRef/>
+      </w:r>
+      <w:r>
+        <w:t>Said specifically twice at the start of the sentence</w:t>
+      </w:r>
+    </w:p>
+  </w:comment>
+</w:comments>
+</file>
+
+<file path=word/commentsExtended.xml><?xml version="1.0" encoding="utf-8"?>
+<w15:commentsEx xmlns:wpc="http://schemas.microsoft.com/office/word/2010/wordprocessingCanvas" xmlns:mo="http://schemas.microsoft.com/office/mac/office/2008/main" xmlns:mc="http://schemas.openxmlformats.org/markup-compatibility/2006" xmlns:mv="urn:schemas-microsoft-com:mac:vml" xmlns:o="urn:schemas-microsoft-com:office:office" xmlns:r="http://schemas.openxmlformats.org/officeDocument/2006/relationships" xmlns:m="http://schemas.openxmlformats.org/officeDocument/2006/math" xmlns:v="urn:schemas-microsoft-com:vml" xmlns:wp14="http://schemas.microsoft.com/office/word/2010/wordprocessingDrawing" xmlns:wp="http://schemas.openxmlformats.org/drawingml/2006/wordprocessingDrawing" xmlns:w10="urn:schemas-microsoft-com:office:word" xmlns:w="http://schemas.openxmlformats.org/wordprocessingml/2006/main" xmlns:w14="http://schemas.microsoft.com/office/word/2010/wordml" xmlns:w15="http://schemas.microsoft.com/office/word/2012/wordml" xmlns:wpg="http://schemas.microsoft.com/office/word/2010/wordprocessingGroup" xmlns:wpi="http://schemas.microsoft.com/office/word/2010/wordprocessingInk" xmlns:wne="http://schemas.microsoft.com/office/word/2006/wordml" xmlns:wps="http://schemas.microsoft.com/office/word/2010/wordprocessingShape" mc:Ignorable="w14 w15 wp14">
+  <w15:commentEx w15:paraId="25DC87DD" w15:done="0"/>
+  <w15:commentEx w15:paraId="09EDE080" w15:done="0"/>
+</w15:commentsEx>
 </file>
 
 <file path=word/endnotes.xml><?xml version="1.0" encoding="utf-8"?>
@@ -10822,6 +10952,14 @@
     <w:abstractNumId w:val="4"/>
   </w:num>
 </w:numbering>
+</file>
+
+<file path=word/people.xml><?xml version="1.0" encoding="utf-8"?>
+<w15:people xmlns:wpc="http://schemas.microsoft.com/office/word/2010/wordprocessingCanvas" xmlns:mo="http://schemas.microsoft.com/office/mac/office/2008/main" xmlns:mc="http://schemas.openxmlformats.org/markup-compatibility/2006" xmlns:mv="urn:schemas-microsoft-com:mac:vml" xmlns:o="urn:schemas-microsoft-com:office:office" xmlns:r="http://schemas.openxmlformats.org/officeDocument/2006/relationships" xmlns:m="http://schemas.openxmlformats.org/officeDocument/2006/math" xmlns:v="urn:schemas-microsoft-com:vml" xmlns:wp14="http://schemas.microsoft.com/office/word/2010/wordprocessingDrawing" xmlns:wp="http://schemas.openxmlformats.org/drawingml/2006/wordprocessingDrawing" xmlns:w10="urn:schemas-microsoft-com:office:word" xmlns:w="http://schemas.openxmlformats.org/wordprocessingml/2006/main" xmlns:w14="http://schemas.microsoft.com/office/word/2010/wordml" xmlns:w15="http://schemas.microsoft.com/office/word/2012/wordml" xmlns:wpg="http://schemas.microsoft.com/office/word/2010/wordprocessingGroup" xmlns:wpi="http://schemas.microsoft.com/office/word/2010/wordprocessingInk" xmlns:wne="http://schemas.microsoft.com/office/word/2006/wordml" xmlns:wps="http://schemas.microsoft.com/office/word/2010/wordprocessingShape" mc:Ignorable="w14 w15 wp14">
+  <w15:person w15:author="Amr Mahmoud">
+    <w15:presenceInfo w15:providerId="None" w15:userId="Amr Mahmoud"/>
+  </w15:person>
+</w15:people>
 </file>
 
 <file path=word/styles.xml><?xml version="1.0" encoding="utf-8"?>
@@ -12103,6 +12241,106 @@
       </w:rPr>
     </w:tblStylePr>
   </w:style>
+  <w:style w:type="character" w:styleId="CommentReference">
+    <w:name w:val="annotation reference"/>
+    <w:basedOn w:val="DefaultParagraphFont"/>
+    <w:uiPriority w:val="99"/>
+    <w:semiHidden/>
+    <w:unhideWhenUsed/>
+    <w:rsid w:val="00E87E84"/>
+    <w:rPr>
+      <w:sz w:val="18"/>
+      <w:szCs w:val="18"/>
+    </w:rPr>
+  </w:style>
+  <w:style w:type="paragraph" w:styleId="CommentText">
+    <w:name w:val="annotation text"/>
+    <w:basedOn w:val="Normal"/>
+    <w:link w:val="CommentTextChar"/>
+    <w:uiPriority w:val="99"/>
+    <w:semiHidden/>
+    <w:unhideWhenUsed/>
+    <w:rsid w:val="00E87E84"/>
+    <w:pPr>
+      <w:spacing w:line="240" w:lineRule="auto"/>
+    </w:pPr>
+    <w:rPr>
+      <w:sz w:val="24"/>
+      <w:szCs w:val="24"/>
+    </w:rPr>
+  </w:style>
+  <w:style w:type="character" w:customStyle="1" w:styleId="CommentTextChar">
+    <w:name w:val="Comment Text Char"/>
+    <w:basedOn w:val="DefaultParagraphFont"/>
+    <w:link w:val="CommentText"/>
+    <w:uiPriority w:val="99"/>
+    <w:semiHidden/>
+    <w:rsid w:val="00E87E84"/>
+    <w:rPr>
+      <w:sz w:val="24"/>
+      <w:szCs w:val="24"/>
+    </w:rPr>
+  </w:style>
+  <w:style w:type="paragraph" w:styleId="CommentSubject">
+    <w:name w:val="annotation subject"/>
+    <w:basedOn w:val="CommentText"/>
+    <w:next w:val="CommentText"/>
+    <w:link w:val="CommentSubjectChar"/>
+    <w:uiPriority w:val="99"/>
+    <w:semiHidden/>
+    <w:unhideWhenUsed/>
+    <w:rsid w:val="00E87E84"/>
+    <w:rPr>
+      <w:b/>
+      <w:bCs/>
+      <w:sz w:val="20"/>
+      <w:szCs w:val="20"/>
+    </w:rPr>
+  </w:style>
+  <w:style w:type="character" w:customStyle="1" w:styleId="CommentSubjectChar">
+    <w:name w:val="Comment Subject Char"/>
+    <w:basedOn w:val="CommentTextChar"/>
+    <w:link w:val="CommentSubject"/>
+    <w:uiPriority w:val="99"/>
+    <w:semiHidden/>
+    <w:rsid w:val="00E87E84"/>
+    <w:rPr>
+      <w:b/>
+      <w:bCs/>
+      <w:sz w:val="24"/>
+      <w:szCs w:val="24"/>
+    </w:rPr>
+  </w:style>
+  <w:style w:type="paragraph" w:styleId="BalloonText">
+    <w:name w:val="Balloon Text"/>
+    <w:basedOn w:val="Normal"/>
+    <w:link w:val="BalloonTextChar"/>
+    <w:uiPriority w:val="99"/>
+    <w:semiHidden/>
+    <w:unhideWhenUsed/>
+    <w:rsid w:val="00E87E84"/>
+    <w:pPr>
+      <w:spacing w:after="0" w:line="240" w:lineRule="auto"/>
+    </w:pPr>
+    <w:rPr>
+      <w:rFonts w:ascii="Times New Roman" w:hAnsi="Times New Roman" w:cs="Times New Roman"/>
+      <w:sz w:val="18"/>
+      <w:szCs w:val="18"/>
+    </w:rPr>
+  </w:style>
+  <w:style w:type="character" w:customStyle="1" w:styleId="BalloonTextChar">
+    <w:name w:val="Balloon Text Char"/>
+    <w:basedOn w:val="DefaultParagraphFont"/>
+    <w:link w:val="BalloonText"/>
+    <w:uiPriority w:val="99"/>
+    <w:semiHidden/>
+    <w:rsid w:val="00E87E84"/>
+    <w:rPr>
+      <w:rFonts w:ascii="Times New Roman" w:hAnsi="Times New Roman" w:cs="Times New Roman"/>
+      <w:sz w:val="18"/>
+      <w:szCs w:val="18"/>
+    </w:rPr>
+  </w:style>
 </w:styles>
 </file>
 
@@ -12406,7 +12644,7 @@
 </file>
 
 <file path=customXml/itemProps1.xml><?xml version="1.0" encoding="utf-8"?>
-<ds:datastoreItem xmlns:ds="http://schemas.openxmlformats.org/officeDocument/2006/customXml" ds:itemID="{B98F98DD-16CF-334C-95B3-5351CF3A5797}">
+<ds:datastoreItem xmlns:ds="http://schemas.openxmlformats.org/officeDocument/2006/customXml" ds:itemID="{2BAED1A5-AFDE-C34F-9379-4E1516733EEE}">
   <ds:schemaRefs>
     <ds:schemaRef ds:uri="http://schemas.openxmlformats.org/officeDocument/2006/bibliography"/>
   </ds:schemaRefs>

</xml_diff>